<commit_message>
écriture de la partie "délais"
Petit text qui explique les dates de rendu finale et celle des portes ouvertes
</commit_message>
<xml_diff>
--- a/DOC/CDC Philipe_Quentin.docx
+++ b/DOC/CDC Philipe_Quentin.docx
@@ -99,8 +99,6 @@
               </w:rPr>
               <w:t>CPNV</w:t>
             </w:r>
-            <w:bookmarkStart w:id="0" w:name="_GoBack"/>
-            <w:bookmarkEnd w:id="0"/>
           </w:p>
         </w:tc>
       </w:tr>
@@ -958,21 +956,13 @@
       </w:r>
     </w:p>
     <w:p>
-      <w:r>
-        <w:t xml:space="preserve">Exprimez ici la date de réalisation attendue du projet. Pour les cas les plus complexes communiquez également des livrables intermédiaires. </w:t>
-      </w:r>
-    </w:p>
-    <w:p>
-      <w:pPr>
+      <w:bookmarkStart w:id="0" w:name="_GoBack"/>
+      <w:bookmarkEnd w:id="0"/>
+      <w:r>
         <w:rPr>
           <w:rFonts w:ascii="Segoe UI" w:hAnsi="Segoe UI" w:cs="Segoe UI"/>
         </w:rPr>
-      </w:pPr>
-      <w:r>
-        <w:rPr>
-          <w:rFonts w:ascii="Segoe UI" w:hAnsi="Segoe UI" w:cs="Segoe UI"/>
-        </w:rPr>
-        <w:t>Du 31.08.2018 à la semaine du 1</w:t>
+        <w:t>Le projet devra être terminer vers la semaine du 1</w:t>
       </w:r>
       <w:r>
         <w:rPr>
@@ -985,11 +975,45 @@
         <w:rPr>
           <w:rFonts w:ascii="Segoe UI" w:hAnsi="Segoe UI" w:cs="Segoe UI"/>
         </w:rPr>
-        <w:t xml:space="preserve"> décembre </w:t>
-      </w:r>
-    </w:p>
-    <w:p/>
-    <w:p/>
+        <w:t xml:space="preserve"> décembre. Une version livrable mais pas spécifiquement terminée devras être rendu pour les « Portes ouvertes du CPNV » dans </w:t>
+      </w:r>
+      <w:r>
+        <w:rPr>
+          <w:rFonts w:ascii="Segoe UI" w:hAnsi="Segoe UI" w:cs="Segoe UI"/>
+        </w:rPr>
+        <w:t>les derniers weekends</w:t>
+      </w:r>
+      <w:r>
+        <w:rPr>
+          <w:rFonts w:ascii="Segoe UI" w:hAnsi="Segoe UI" w:cs="Segoe UI"/>
+        </w:rPr>
+        <w:t xml:space="preserve"> du mo</w:t>
+      </w:r>
+      <w:r>
+        <w:rPr>
+          <w:rFonts w:ascii="Segoe UI" w:hAnsi="Segoe UI" w:cs="Segoe UI"/>
+        </w:rPr>
+        <w:t>is de novembre (17-18</w:t>
+      </w:r>
+      <w:r>
+        <w:rPr>
+          <w:rFonts w:ascii="Segoe UI" w:hAnsi="Segoe UI" w:cs="Segoe UI"/>
+        </w:rPr>
+        <w:t xml:space="preserve"> ou 24-25</w:t>
+      </w:r>
+      <w:r>
+        <w:rPr>
+          <w:rFonts w:ascii="Segoe UI" w:hAnsi="Segoe UI" w:cs="Segoe UI"/>
+        </w:rPr>
+        <w:t xml:space="preserve"> </w:t>
+      </w:r>
+      <w:r>
+        <w:rPr>
+          <w:rFonts w:ascii="Segoe UI" w:hAnsi="Segoe UI" w:cs="Segoe UI"/>
+        </w:rPr>
+        <w:t>novembre)</w:t>
+      </w:r>
+    </w:p>
     <w:p>
       <w:pPr>
         <w:pStyle w:val="Titre2"/>
@@ -1366,7 +1390,6 @@
         </w:numPr>
       </w:pPr>
       <w:r>
-        <w:lastRenderedPageBreak/>
         <w:t>Rechercher un / des fichier(s)</w:t>
       </w:r>
       <w:r>

</xml_diff>

<commit_message>
Writed point 1.3 to 1.6
écriture du cahier des charges, relecture finale nécessaire
</commit_message>
<xml_diff>
--- a/DOC/CDC Philipe_Quentin.docx
+++ b/DOC/CDC Philipe_Quentin.docx
@@ -412,20 +412,7 @@
               <w:rPr>
                 <w:rFonts w:ascii="Segoe UI" w:hAnsi="Segoe UI" w:cs="Segoe UI"/>
               </w:rPr>
-              <w:t>Du 31.08.2018 à la semaine du 1</w:t>
-            </w:r>
-            <w:r>
-              <w:rPr>
-                <w:rFonts w:ascii="Segoe UI" w:hAnsi="Segoe UI" w:cs="Segoe UI"/>
-                <w:vertAlign w:val="superscript"/>
-              </w:rPr>
-              <w:t>er</w:t>
-            </w:r>
-            <w:r>
-              <w:rPr>
-                <w:rFonts w:ascii="Segoe UI" w:hAnsi="Segoe UI" w:cs="Segoe UI"/>
-              </w:rPr>
-              <w:t xml:space="preserve"> décembre </w:t>
+              <w:t>Du 31.08.2018  au 14.12.2018</w:t>
             </w:r>
           </w:p>
         </w:tc>
@@ -924,7 +911,27 @@
         <w:t xml:space="preserve"> ? Toutes les implantations ?</w:t>
       </w:r>
     </w:p>
-    <w:p/>
+    <w:p>
+      <w:r>
+        <w:lastRenderedPageBreak/>
+        <w:t>Notre application ne sera pas testée sur une autre plateforme que Windows 10.  Seul notre client et ses collaborateurs sont concerné</w:t>
+      </w:r>
+      <w:r>
+        <w:t>s</w:t>
+      </w:r>
+      <w:r>
+        <w:t xml:space="preserve"> par le projet</w:t>
+      </w:r>
+      <w:r>
+        <w:t xml:space="preserve"> et peuvent </w:t>
+      </w:r>
+      <w:r>
+        <w:t>influencer</w:t>
+      </w:r>
+      <w:r>
+        <w:t xml:space="preserve"> sur le développement de celui-ci.</w:t>
+      </w:r>
+    </w:p>
     <w:p>
       <w:pPr>
         <w:pStyle w:val="Titre2"/>
@@ -939,10 +946,230 @@
     </w:p>
     <w:p>
       <w:r>
-        <w:t>Précisez les ressources que vous comptez mobiliser.</w:t>
-      </w:r>
-    </w:p>
-    <w:p/>
+        <w:t>Ressources humaines :</w:t>
+      </w:r>
+    </w:p>
+    <w:p>
+      <w:r>
+        <w:t>Les deux développeurs</w:t>
+      </w:r>
+      <w:r>
+        <w:t xml:space="preserve"> travailleront à temps plein sur le projet. Ils se répartirons leurs tâches en fonction de leurs </w:t>
+      </w:r>
+      <w:r>
+        <w:t xml:space="preserve">domaines de compétence et de leurs aisances. </w:t>
+      </w:r>
+    </w:p>
+    <w:p>
+      <w:pPr>
+        <w:autoSpaceDE w:val="0"/>
+        <w:autoSpaceDN w:val="0"/>
+        <w:adjustRightInd w:val="0"/>
+        <w:spacing w:after="0" w:line="240" w:lineRule="auto"/>
+        <w:rPr>
+          <w:rFonts w:ascii="Calibri" w:hAnsi="Calibri" w:cs="Calibri"/>
+          <w:color w:val="000000"/>
+        </w:rPr>
+      </w:pPr>
+      <w:r>
+        <w:rPr>
+          <w:rFonts w:ascii="Calibri" w:hAnsi="Calibri" w:cs="Calibri"/>
+          <w:color w:val="000000"/>
+        </w:rPr>
+        <w:t xml:space="preserve">Ressources matériels : </w:t>
+      </w:r>
+    </w:p>
+    <w:p>
+      <w:pPr>
+        <w:autoSpaceDE w:val="0"/>
+        <w:autoSpaceDN w:val="0"/>
+        <w:adjustRightInd w:val="0"/>
+        <w:spacing w:after="0" w:line="240" w:lineRule="auto"/>
+        <w:rPr>
+          <w:rFonts w:ascii="Calibri" w:hAnsi="Calibri" w:cs="Calibri"/>
+          <w:color w:val="000000"/>
+        </w:rPr>
+      </w:pPr>
+      <w:r>
+        <w:rPr>
+          <w:rFonts w:ascii="Calibri" w:hAnsi="Calibri" w:cs="Calibri"/>
+          <w:color w:val="000000"/>
+        </w:rPr>
+        <w:t xml:space="preserve">Tous </w:t>
+      </w:r>
+      <w:r>
+        <w:rPr>
+          <w:rFonts w:ascii="Calibri" w:hAnsi="Calibri" w:cs="Calibri"/>
+          <w:color w:val="000000"/>
+        </w:rPr>
+        <w:t>le matériel</w:t>
+      </w:r>
+      <w:r>
+        <w:rPr>
+          <w:rFonts w:ascii="Calibri" w:hAnsi="Calibri" w:cs="Calibri"/>
+          <w:color w:val="000000"/>
+        </w:rPr>
+        <w:t xml:space="preserve"> </w:t>
+      </w:r>
+      <w:r>
+        <w:rPr>
+          <w:rFonts w:ascii="Calibri" w:hAnsi="Calibri" w:cs="Calibri"/>
+          <w:color w:val="000000"/>
+        </w:rPr>
+        <w:t xml:space="preserve">nous sont déjà mis à disposition ou sont </w:t>
+      </w:r>
+      <w:r>
+        <w:rPr>
+          <w:rFonts w:ascii="Calibri" w:hAnsi="Calibri" w:cs="Calibri"/>
+          <w:color w:val="000000"/>
+        </w:rPr>
+        <w:t>gratuit</w:t>
+      </w:r>
+      <w:r>
+        <w:rPr>
+          <w:rFonts w:ascii="Calibri" w:hAnsi="Calibri" w:cs="Calibri"/>
+          <w:color w:val="000000"/>
+        </w:rPr>
+        <w:t xml:space="preserve">. </w:t>
+      </w:r>
+    </w:p>
+    <w:p>
+      <w:pPr>
+        <w:pStyle w:val="Paragraphedeliste"/>
+        <w:numPr>
+          <w:ilvl w:val="0"/>
+          <w:numId w:val="9"/>
+        </w:numPr>
+        <w:autoSpaceDE w:val="0"/>
+        <w:autoSpaceDN w:val="0"/>
+        <w:adjustRightInd w:val="0"/>
+        <w:spacing w:after="15" w:line="240" w:lineRule="auto"/>
+        <w:rPr>
+          <w:rFonts w:ascii="Calibri" w:hAnsi="Calibri" w:cs="Calibri"/>
+          <w:color w:val="000000"/>
+        </w:rPr>
+      </w:pPr>
+      <w:r>
+        <w:rPr>
+          <w:rFonts w:ascii="Calibri" w:hAnsi="Calibri" w:cs="Calibri"/>
+          <w:color w:val="000000"/>
+        </w:rPr>
+        <w:t xml:space="preserve">Deux postes de travail informatique. </w:t>
+      </w:r>
+    </w:p>
+    <w:p>
+      <w:pPr>
+        <w:pStyle w:val="Paragraphedeliste"/>
+        <w:numPr>
+          <w:ilvl w:val="0"/>
+          <w:numId w:val="8"/>
+        </w:numPr>
+        <w:autoSpaceDE w:val="0"/>
+        <w:autoSpaceDN w:val="0"/>
+        <w:adjustRightInd w:val="0"/>
+        <w:spacing w:after="15" w:line="240" w:lineRule="auto"/>
+        <w:rPr>
+          <w:rFonts w:ascii="Calibri" w:hAnsi="Calibri" w:cs="Calibri"/>
+          <w:color w:val="000000"/>
+        </w:rPr>
+      </w:pPr>
+      <w:r>
+        <w:rPr>
+          <w:rFonts w:ascii="Calibri" w:hAnsi="Calibri" w:cs="Calibri"/>
+          <w:color w:val="000000"/>
+        </w:rPr>
+        <w:t xml:space="preserve">Microsoft Project </w:t>
+      </w:r>
+    </w:p>
+    <w:p>
+      <w:pPr>
+        <w:pStyle w:val="Paragraphedeliste"/>
+        <w:numPr>
+          <w:ilvl w:val="0"/>
+          <w:numId w:val="8"/>
+        </w:numPr>
+        <w:autoSpaceDE w:val="0"/>
+        <w:autoSpaceDN w:val="0"/>
+        <w:adjustRightInd w:val="0"/>
+        <w:spacing w:after="15" w:line="240" w:lineRule="auto"/>
+        <w:rPr>
+          <w:rFonts w:ascii="Calibri" w:hAnsi="Calibri" w:cs="Calibri"/>
+          <w:color w:val="000000"/>
+        </w:rPr>
+      </w:pPr>
+      <w:r>
+        <w:rPr>
+          <w:rFonts w:ascii="Calibri" w:hAnsi="Calibri" w:cs="Calibri"/>
+          <w:color w:val="000000"/>
+        </w:rPr>
+        <w:t xml:space="preserve">Logiciel de programmation (Visual studio) </w:t>
+      </w:r>
+    </w:p>
+    <w:p>
+      <w:pPr>
+        <w:pStyle w:val="Paragraphedeliste"/>
+        <w:numPr>
+          <w:ilvl w:val="0"/>
+          <w:numId w:val="8"/>
+        </w:numPr>
+        <w:autoSpaceDE w:val="0"/>
+        <w:autoSpaceDN w:val="0"/>
+        <w:adjustRightInd w:val="0"/>
+        <w:spacing w:after="15" w:line="240" w:lineRule="auto"/>
+        <w:rPr>
+          <w:rFonts w:ascii="Calibri" w:hAnsi="Calibri" w:cs="Calibri"/>
+          <w:color w:val="000000"/>
+        </w:rPr>
+      </w:pPr>
+      <w:r>
+        <w:rPr>
+          <w:rFonts w:ascii="Calibri" w:hAnsi="Calibri" w:cs="Calibri"/>
+          <w:color w:val="000000"/>
+        </w:rPr>
+        <w:t xml:space="preserve">Logiciels de gestion de projet </w:t>
+      </w:r>
+    </w:p>
+    <w:p>
+      <w:pPr>
+        <w:pStyle w:val="Paragraphedeliste"/>
+        <w:numPr>
+          <w:ilvl w:val="0"/>
+          <w:numId w:val="8"/>
+        </w:numPr>
+        <w:autoSpaceDE w:val="0"/>
+        <w:autoSpaceDN w:val="0"/>
+        <w:adjustRightInd w:val="0"/>
+        <w:spacing w:after="0" w:line="240" w:lineRule="auto"/>
+        <w:rPr>
+          <w:rFonts w:ascii="Calibri" w:hAnsi="Calibri" w:cs="Calibri"/>
+          <w:color w:val="000000"/>
+        </w:rPr>
+      </w:pPr>
+      <w:r>
+        <w:rPr>
+          <w:rFonts w:ascii="Calibri" w:hAnsi="Calibri" w:cs="Calibri"/>
+          <w:color w:val="000000"/>
+        </w:rPr>
+        <w:t xml:space="preserve">Logiciels de réalisation de documentation (Suite office) </w:t>
+      </w:r>
+    </w:p>
+    <w:p>
+      <w:pPr>
+        <w:autoSpaceDE w:val="0"/>
+        <w:autoSpaceDN w:val="0"/>
+        <w:adjustRightInd w:val="0"/>
+        <w:spacing w:after="0" w:line="240" w:lineRule="auto"/>
+        <w:rPr>
+          <w:rFonts w:ascii="Calibri" w:hAnsi="Calibri" w:cs="Calibri"/>
+          <w:color w:val="000000"/>
+        </w:rPr>
+      </w:pPr>
+    </w:p>
+    <w:p>
+      <w:r>
+        <w:t xml:space="preserve">Aucuns frais ne seront engendrés durant ce projet. Le total d’heure de travail des techniciens sera comptabilisé pour la facture du client. </w:t>
+      </w:r>
+    </w:p>
     <w:p>
       <w:pPr>
         <w:pStyle w:val="Titre2"/>
@@ -956,62 +1183,46 @@
       </w:r>
     </w:p>
     <w:p>
+      <w:r>
+        <w:t xml:space="preserve">Le projet devra être terminer </w:t>
+      </w:r>
+      <w:r>
+        <w:t>le 14 décembre 2018</w:t>
+      </w:r>
+      <w:r>
+        <w:t xml:space="preserve">. Une version livrable mais pas spécifiquement terminée devras être rendu </w:t>
+      </w:r>
+      <w:r>
+        <w:tab/>
+      </w:r>
+      <w:r>
+        <w:t xml:space="preserve">pour les « Portes ouvertes du CPNV » dans </w:t>
+      </w:r>
+      <w:r>
+        <w:t>les derniers weekends</w:t>
+      </w:r>
+      <w:r>
+        <w:t xml:space="preserve"> du mo</w:t>
+      </w:r>
+      <w:r>
+        <w:t>is de novembre (17-18</w:t>
+      </w:r>
+      <w:r>
+        <w:t xml:space="preserve"> ou</w:t>
+      </w:r>
       <w:bookmarkStart w:id="0" w:name="_GoBack"/>
       <w:bookmarkEnd w:id="0"/>
       <w:r>
-        <w:rPr>
-          <w:rFonts w:ascii="Segoe UI" w:hAnsi="Segoe UI" w:cs="Segoe UI"/>
-        </w:rPr>
-        <w:t>Le projet devra être terminer vers la semaine du 1</w:t>
-      </w:r>
-      <w:r>
-        <w:rPr>
-          <w:rFonts w:ascii="Segoe UI" w:hAnsi="Segoe UI" w:cs="Segoe UI"/>
-          <w:vertAlign w:val="superscript"/>
-        </w:rPr>
-        <w:t>er</w:t>
-      </w:r>
-      <w:r>
-        <w:rPr>
-          <w:rFonts w:ascii="Segoe UI" w:hAnsi="Segoe UI" w:cs="Segoe UI"/>
-        </w:rPr>
-        <w:t xml:space="preserve"> décembre. Une version livrable mais pas spécifiquement terminée devras être rendu pour les « Portes ouvertes du CPNV » dans </w:t>
-      </w:r>
-      <w:r>
-        <w:rPr>
-          <w:rFonts w:ascii="Segoe UI" w:hAnsi="Segoe UI" w:cs="Segoe UI"/>
-        </w:rPr>
-        <w:t>les derniers weekends</w:t>
-      </w:r>
-      <w:r>
-        <w:rPr>
-          <w:rFonts w:ascii="Segoe UI" w:hAnsi="Segoe UI" w:cs="Segoe UI"/>
-        </w:rPr>
-        <w:t xml:space="preserve"> du mo</w:t>
-      </w:r>
-      <w:r>
-        <w:rPr>
-          <w:rFonts w:ascii="Segoe UI" w:hAnsi="Segoe UI" w:cs="Segoe UI"/>
-        </w:rPr>
-        <w:t>is de novembre (17-18</w:t>
-      </w:r>
-      <w:r>
-        <w:rPr>
-          <w:rFonts w:ascii="Segoe UI" w:hAnsi="Segoe UI" w:cs="Segoe UI"/>
-        </w:rPr>
-        <w:t xml:space="preserve"> ou 24-25</w:t>
-      </w:r>
-      <w:r>
-        <w:rPr>
-          <w:rFonts w:ascii="Segoe UI" w:hAnsi="Segoe UI" w:cs="Segoe UI"/>
-        </w:rPr>
+        <w:t xml:space="preserve"> 24-25</w:t>
+      </w:r>
+      <w:r>
         <w:t xml:space="preserve"> </w:t>
       </w:r>
       <w:r>
-        <w:rPr>
-          <w:rFonts w:ascii="Segoe UI" w:hAnsi="Segoe UI" w:cs="Segoe UI"/>
-        </w:rPr>
         <w:t>novembre)</w:t>
+      </w:r>
+      <w:r>
+        <w:t xml:space="preserve">. </w:t>
       </w:r>
     </w:p>
     <w:p>
@@ -1314,6 +1525,7 @@
           <w:sz w:val="22"/>
           <w:szCs w:val="22"/>
         </w:rPr>
+        <w:lastRenderedPageBreak/>
         <w:t xml:space="preserve">Logiciels de gestion de projet </w:t>
       </w:r>
     </w:p>
@@ -2000,6 +2212,119 @@
     </w:lvl>
   </w:abstractNum>
   <w:abstractNum w:abstractNumId="3" w15:restartNumberingAfterBreak="0">
+    <w:nsid w:val="63E928B6"/>
+    <w:multiLevelType w:val="hybridMultilevel"/>
+    <w:tmpl w:val="19F2BDF0"/>
+    <w:lvl w:ilvl="0" w:tplc="100C0001">
+      <w:start w:val="1"/>
+      <w:numFmt w:val="bullet"/>
+      <w:lvlText w:val=""/>
+      <w:lvlJc w:val="left"/>
+      <w:pPr>
+        <w:ind w:left="720" w:hanging="360"/>
+      </w:pPr>
+      <w:rPr>
+        <w:rFonts w:ascii="Symbol" w:hAnsi="Symbol" w:hint="default"/>
+      </w:rPr>
+    </w:lvl>
+    <w:lvl w:ilvl="1" w:tplc="100C0003" w:tentative="1">
+      <w:start w:val="1"/>
+      <w:numFmt w:val="bullet"/>
+      <w:lvlText w:val="o"/>
+      <w:lvlJc w:val="left"/>
+      <w:pPr>
+        <w:ind w:left="1440" w:hanging="360"/>
+      </w:pPr>
+      <w:rPr>
+        <w:rFonts w:ascii="Courier New" w:hAnsi="Courier New" w:cs="Courier New" w:hint="default"/>
+      </w:rPr>
+    </w:lvl>
+    <w:lvl w:ilvl="2" w:tplc="100C0005" w:tentative="1">
+      <w:start w:val="1"/>
+      <w:numFmt w:val="bullet"/>
+      <w:lvlText w:val=""/>
+      <w:lvlJc w:val="left"/>
+      <w:pPr>
+        <w:ind w:left="2160" w:hanging="360"/>
+      </w:pPr>
+      <w:rPr>
+        <w:rFonts w:ascii="Wingdings" w:hAnsi="Wingdings" w:hint="default"/>
+      </w:rPr>
+    </w:lvl>
+    <w:lvl w:ilvl="3" w:tplc="100C0001" w:tentative="1">
+      <w:start w:val="1"/>
+      <w:numFmt w:val="bullet"/>
+      <w:lvlText w:val=""/>
+      <w:lvlJc w:val="left"/>
+      <w:pPr>
+        <w:ind w:left="2880" w:hanging="360"/>
+      </w:pPr>
+      <w:rPr>
+        <w:rFonts w:ascii="Symbol" w:hAnsi="Symbol" w:hint="default"/>
+      </w:rPr>
+    </w:lvl>
+    <w:lvl w:ilvl="4" w:tplc="100C0003" w:tentative="1">
+      <w:start w:val="1"/>
+      <w:numFmt w:val="bullet"/>
+      <w:lvlText w:val="o"/>
+      <w:lvlJc w:val="left"/>
+      <w:pPr>
+        <w:ind w:left="3600" w:hanging="360"/>
+      </w:pPr>
+      <w:rPr>
+        <w:rFonts w:ascii="Courier New" w:hAnsi="Courier New" w:cs="Courier New" w:hint="default"/>
+      </w:rPr>
+    </w:lvl>
+    <w:lvl w:ilvl="5" w:tplc="100C0005" w:tentative="1">
+      <w:start w:val="1"/>
+      <w:numFmt w:val="bullet"/>
+      <w:lvlText w:val=""/>
+      <w:lvlJc w:val="left"/>
+      <w:pPr>
+        <w:ind w:left="4320" w:hanging="360"/>
+      </w:pPr>
+      <w:rPr>
+        <w:rFonts w:ascii="Wingdings" w:hAnsi="Wingdings" w:hint="default"/>
+      </w:rPr>
+    </w:lvl>
+    <w:lvl w:ilvl="6" w:tplc="100C0001" w:tentative="1">
+      <w:start w:val="1"/>
+      <w:numFmt w:val="bullet"/>
+      <w:lvlText w:val=""/>
+      <w:lvlJc w:val="left"/>
+      <w:pPr>
+        <w:ind w:left="5040" w:hanging="360"/>
+      </w:pPr>
+      <w:rPr>
+        <w:rFonts w:ascii="Symbol" w:hAnsi="Symbol" w:hint="default"/>
+      </w:rPr>
+    </w:lvl>
+    <w:lvl w:ilvl="7" w:tplc="100C0003" w:tentative="1">
+      <w:start w:val="1"/>
+      <w:numFmt w:val="bullet"/>
+      <w:lvlText w:val="o"/>
+      <w:lvlJc w:val="left"/>
+      <w:pPr>
+        <w:ind w:left="5760" w:hanging="360"/>
+      </w:pPr>
+      <w:rPr>
+        <w:rFonts w:ascii="Courier New" w:hAnsi="Courier New" w:cs="Courier New" w:hint="default"/>
+      </w:rPr>
+    </w:lvl>
+    <w:lvl w:ilvl="8" w:tplc="100C0005" w:tentative="1">
+      <w:start w:val="1"/>
+      <w:numFmt w:val="bullet"/>
+      <w:lvlText w:val=""/>
+      <w:lvlJc w:val="left"/>
+      <w:pPr>
+        <w:ind w:left="6480" w:hanging="360"/>
+      </w:pPr>
+      <w:rPr>
+        <w:rFonts w:ascii="Wingdings" w:hAnsi="Wingdings" w:hint="default"/>
+      </w:rPr>
+    </w:lvl>
+  </w:abstractNum>
+  <w:abstractNum w:abstractNumId="4" w15:restartNumberingAfterBreak="0">
     <w:nsid w:val="65D45297"/>
     <w:multiLevelType w:val="hybridMultilevel"/>
     <w:tmpl w:val="7DF00588"/>
@@ -2112,7 +2437,7 @@
       </w:rPr>
     </w:lvl>
   </w:abstractNum>
-  <w:abstractNum w:abstractNumId="4" w15:restartNumberingAfterBreak="0">
+  <w:abstractNum w:abstractNumId="5" w15:restartNumberingAfterBreak="0">
     <w:nsid w:val="6C1D63F7"/>
     <w:multiLevelType w:val="multilevel"/>
     <w:tmpl w:val="A164EB28"/>
@@ -2225,7 +2550,120 @@
       </w:rPr>
     </w:lvl>
   </w:abstractNum>
-  <w:abstractNum w:abstractNumId="5" w15:restartNumberingAfterBreak="0">
+  <w:abstractNum w:abstractNumId="6" w15:restartNumberingAfterBreak="0">
+    <w:nsid w:val="735E2DC5"/>
+    <w:multiLevelType w:val="hybridMultilevel"/>
+    <w:tmpl w:val="20907754"/>
+    <w:lvl w:ilvl="0" w:tplc="100C0001">
+      <w:start w:val="1"/>
+      <w:numFmt w:val="bullet"/>
+      <w:lvlText w:val=""/>
+      <w:lvlJc w:val="left"/>
+      <w:pPr>
+        <w:ind w:left="720" w:hanging="360"/>
+      </w:pPr>
+      <w:rPr>
+        <w:rFonts w:ascii="Symbol" w:hAnsi="Symbol" w:hint="default"/>
+      </w:rPr>
+    </w:lvl>
+    <w:lvl w:ilvl="1" w:tplc="100C0003" w:tentative="1">
+      <w:start w:val="1"/>
+      <w:numFmt w:val="bullet"/>
+      <w:lvlText w:val="o"/>
+      <w:lvlJc w:val="left"/>
+      <w:pPr>
+        <w:ind w:left="1440" w:hanging="360"/>
+      </w:pPr>
+      <w:rPr>
+        <w:rFonts w:ascii="Courier New" w:hAnsi="Courier New" w:cs="Courier New" w:hint="default"/>
+      </w:rPr>
+    </w:lvl>
+    <w:lvl w:ilvl="2" w:tplc="100C0005" w:tentative="1">
+      <w:start w:val="1"/>
+      <w:numFmt w:val="bullet"/>
+      <w:lvlText w:val=""/>
+      <w:lvlJc w:val="left"/>
+      <w:pPr>
+        <w:ind w:left="2160" w:hanging="360"/>
+      </w:pPr>
+      <w:rPr>
+        <w:rFonts w:ascii="Wingdings" w:hAnsi="Wingdings" w:hint="default"/>
+      </w:rPr>
+    </w:lvl>
+    <w:lvl w:ilvl="3" w:tplc="100C0001" w:tentative="1">
+      <w:start w:val="1"/>
+      <w:numFmt w:val="bullet"/>
+      <w:lvlText w:val=""/>
+      <w:lvlJc w:val="left"/>
+      <w:pPr>
+        <w:ind w:left="2880" w:hanging="360"/>
+      </w:pPr>
+      <w:rPr>
+        <w:rFonts w:ascii="Symbol" w:hAnsi="Symbol" w:hint="default"/>
+      </w:rPr>
+    </w:lvl>
+    <w:lvl w:ilvl="4" w:tplc="100C0003" w:tentative="1">
+      <w:start w:val="1"/>
+      <w:numFmt w:val="bullet"/>
+      <w:lvlText w:val="o"/>
+      <w:lvlJc w:val="left"/>
+      <w:pPr>
+        <w:ind w:left="3600" w:hanging="360"/>
+      </w:pPr>
+      <w:rPr>
+        <w:rFonts w:ascii="Courier New" w:hAnsi="Courier New" w:cs="Courier New" w:hint="default"/>
+      </w:rPr>
+    </w:lvl>
+    <w:lvl w:ilvl="5" w:tplc="100C0005" w:tentative="1">
+      <w:start w:val="1"/>
+      <w:numFmt w:val="bullet"/>
+      <w:lvlText w:val=""/>
+      <w:lvlJc w:val="left"/>
+      <w:pPr>
+        <w:ind w:left="4320" w:hanging="360"/>
+      </w:pPr>
+      <w:rPr>
+        <w:rFonts w:ascii="Wingdings" w:hAnsi="Wingdings" w:hint="default"/>
+      </w:rPr>
+    </w:lvl>
+    <w:lvl w:ilvl="6" w:tplc="100C0001" w:tentative="1">
+      <w:start w:val="1"/>
+      <w:numFmt w:val="bullet"/>
+      <w:lvlText w:val=""/>
+      <w:lvlJc w:val="left"/>
+      <w:pPr>
+        <w:ind w:left="5040" w:hanging="360"/>
+      </w:pPr>
+      <w:rPr>
+        <w:rFonts w:ascii="Symbol" w:hAnsi="Symbol" w:hint="default"/>
+      </w:rPr>
+    </w:lvl>
+    <w:lvl w:ilvl="7" w:tplc="100C0003" w:tentative="1">
+      <w:start w:val="1"/>
+      <w:numFmt w:val="bullet"/>
+      <w:lvlText w:val="o"/>
+      <w:lvlJc w:val="left"/>
+      <w:pPr>
+        <w:ind w:left="5760" w:hanging="360"/>
+      </w:pPr>
+      <w:rPr>
+        <w:rFonts w:ascii="Courier New" w:hAnsi="Courier New" w:cs="Courier New" w:hint="default"/>
+      </w:rPr>
+    </w:lvl>
+    <w:lvl w:ilvl="8" w:tplc="100C0005" w:tentative="1">
+      <w:start w:val="1"/>
+      <w:numFmt w:val="bullet"/>
+      <w:lvlText w:val=""/>
+      <w:lvlJc w:val="left"/>
+      <w:pPr>
+        <w:ind w:left="6480" w:hanging="360"/>
+      </w:pPr>
+      <w:rPr>
+        <w:rFonts w:ascii="Wingdings" w:hAnsi="Wingdings" w:hint="default"/>
+      </w:rPr>
+    </w:lvl>
+  </w:abstractNum>
+  <w:abstractNum w:abstractNumId="7" w15:restartNumberingAfterBreak="0">
     <w:nsid w:val="76282DDA"/>
     <w:multiLevelType w:val="hybridMultilevel"/>
     <w:tmpl w:val="8362CE0C"/>
@@ -2338,7 +2776,7 @@
       </w:rPr>
     </w:lvl>
   </w:abstractNum>
-  <w:abstractNum w:abstractNumId="6" w15:restartNumberingAfterBreak="0">
+  <w:abstractNum w:abstractNumId="8" w15:restartNumberingAfterBreak="0">
     <w:nsid w:val="76503C46"/>
     <w:multiLevelType w:val="multilevel"/>
     <w:tmpl w:val="A164EB28"/>
@@ -2452,7 +2890,7 @@
     </w:lvl>
   </w:abstractNum>
   <w:num w:numId="1">
-    <w:abstractNumId w:val="4"/>
+    <w:abstractNumId w:val="5"/>
   </w:num>
   <w:num w:numId="2">
     <w:abstractNumId w:val="2"/>
@@ -2461,15 +2899,21 @@
     <w:abstractNumId w:val="0"/>
   </w:num>
   <w:num w:numId="4">
-    <w:abstractNumId w:val="6"/>
+    <w:abstractNumId w:val="8"/>
   </w:num>
   <w:num w:numId="5">
-    <w:abstractNumId w:val="5"/>
+    <w:abstractNumId w:val="7"/>
   </w:num>
   <w:num w:numId="6">
     <w:abstractNumId w:val="1"/>
   </w:num>
   <w:num w:numId="7">
+    <w:abstractNumId w:val="4"/>
+  </w:num>
+  <w:num w:numId="8">
+    <w:abstractNumId w:val="6"/>
+  </w:num>
+  <w:num w:numId="9">
     <w:abstractNumId w:val="3"/>
   </w:num>
 </w:numbering>

</xml_diff>

<commit_message>
Writed point 1.7 to 1.7.3. end of the 1.* section
</commit_message>
<xml_diff>
--- a/DOC/CDC Philipe_Quentin.docx
+++ b/DOC/CDC Philipe_Quentin.docx
@@ -945,38 +945,32 @@
       </w:r>
     </w:p>
     <w:p>
-      <w:r>
-        <w:t>Ressources humaines :</w:t>
-      </w:r>
-    </w:p>
-    <w:p>
-      <w:r>
-        <w:t>Les deux développeurs</w:t>
-      </w:r>
-      <w:r>
-        <w:t xml:space="preserve"> travailleront à temps plein sur le projet. Ils se répartirons leurs tâches en fonction de leurs </w:t>
-      </w:r>
-      <w:r>
-        <w:t xml:space="preserve">domaines de compétence et de leurs aisances. </w:t>
-      </w:r>
-    </w:p>
-    <w:p>
       <w:pPr>
         <w:autoSpaceDE w:val="0"/>
         <w:autoSpaceDN w:val="0"/>
         <w:adjustRightInd w:val="0"/>
         <w:spacing w:after="0" w:line="240" w:lineRule="auto"/>
-        <w:rPr>
-          <w:rFonts w:ascii="Calibri" w:hAnsi="Calibri" w:cs="Calibri"/>
-          <w:color w:val="000000"/>
-        </w:rPr>
-      </w:pPr>
-      <w:r>
-        <w:rPr>
-          <w:rFonts w:ascii="Calibri" w:hAnsi="Calibri" w:cs="Calibri"/>
-          <w:color w:val="000000"/>
-        </w:rPr>
-        <w:t xml:space="preserve">Ressources matériels : </w:t>
+      </w:pPr>
+      <w:r>
+        <w:t>Les ressources matérielles</w:t>
+      </w:r>
+      <w:r>
+        <w:t xml:space="preserve"> du projet</w:t>
+      </w:r>
+      <w:r>
+        <w:t xml:space="preserve"> </w:t>
+      </w:r>
+      <w:r>
+        <w:t>n’engendreront</w:t>
+      </w:r>
+      <w:r>
+        <w:t xml:space="preserve"> aucun frais </w:t>
+      </w:r>
+      <w:r>
+        <w:t>ni en amont, ni en aval</w:t>
+      </w:r>
+      <w:r>
+        <w:t xml:space="preserve">. </w:t>
       </w:r>
     </w:p>
     <w:p>
@@ -985,172 +979,20 @@
         <w:autoSpaceDN w:val="0"/>
         <w:adjustRightInd w:val="0"/>
         <w:spacing w:after="0" w:line="240" w:lineRule="auto"/>
-        <w:rPr>
-          <w:rFonts w:ascii="Calibri" w:hAnsi="Calibri" w:cs="Calibri"/>
-          <w:color w:val="000000"/>
-        </w:rPr>
-      </w:pPr>
-      <w:r>
-        <w:rPr>
-          <w:rFonts w:ascii="Calibri" w:hAnsi="Calibri" w:cs="Calibri"/>
-          <w:color w:val="000000"/>
-        </w:rPr>
-        <w:t xml:space="preserve">Tous </w:t>
-      </w:r>
-      <w:r>
-        <w:rPr>
-          <w:rFonts w:ascii="Calibri" w:hAnsi="Calibri" w:cs="Calibri"/>
-          <w:color w:val="000000"/>
-        </w:rPr>
-        <w:t>le matériel</w:t>
-      </w:r>
-      <w:r>
-        <w:rPr>
-          <w:rFonts w:ascii="Calibri" w:hAnsi="Calibri" w:cs="Calibri"/>
-          <w:color w:val="000000"/>
-        </w:rPr>
-        <w:t xml:space="preserve"> </w:t>
-      </w:r>
-      <w:r>
-        <w:rPr>
-          <w:rFonts w:ascii="Calibri" w:hAnsi="Calibri" w:cs="Calibri"/>
-          <w:color w:val="000000"/>
-        </w:rPr>
-        <w:t xml:space="preserve">nous sont déjà mis à disposition ou sont </w:t>
-      </w:r>
-      <w:r>
-        <w:rPr>
-          <w:rFonts w:ascii="Calibri" w:hAnsi="Calibri" w:cs="Calibri"/>
-          <w:color w:val="000000"/>
-        </w:rPr>
-        <w:t>gratuit</w:t>
-      </w:r>
-      <w:r>
-        <w:rPr>
-          <w:rFonts w:ascii="Calibri" w:hAnsi="Calibri" w:cs="Calibri"/>
-          <w:color w:val="000000"/>
-        </w:rPr>
-        <w:t xml:space="preserve">. </w:t>
-      </w:r>
-    </w:p>
-    <w:p>
-      <w:pPr>
-        <w:pStyle w:val="Paragraphedeliste"/>
-        <w:numPr>
-          <w:ilvl w:val="0"/>
-          <w:numId w:val="9"/>
-        </w:numPr>
-        <w:autoSpaceDE w:val="0"/>
-        <w:autoSpaceDN w:val="0"/>
-        <w:adjustRightInd w:val="0"/>
-        <w:spacing w:after="15" w:line="240" w:lineRule="auto"/>
-        <w:rPr>
-          <w:rFonts w:ascii="Calibri" w:hAnsi="Calibri" w:cs="Calibri"/>
-          <w:color w:val="000000"/>
-        </w:rPr>
-      </w:pPr>
-      <w:r>
-        <w:rPr>
-          <w:rFonts w:ascii="Calibri" w:hAnsi="Calibri" w:cs="Calibri"/>
-          <w:color w:val="000000"/>
-        </w:rPr>
-        <w:t xml:space="preserve">Deux postes de travail informatique. </w:t>
-      </w:r>
-    </w:p>
-    <w:p>
-      <w:pPr>
-        <w:pStyle w:val="Paragraphedeliste"/>
-        <w:numPr>
-          <w:ilvl w:val="0"/>
-          <w:numId w:val="8"/>
-        </w:numPr>
-        <w:autoSpaceDE w:val="0"/>
-        <w:autoSpaceDN w:val="0"/>
-        <w:adjustRightInd w:val="0"/>
-        <w:spacing w:after="15" w:line="240" w:lineRule="auto"/>
-        <w:rPr>
-          <w:rFonts w:ascii="Calibri" w:hAnsi="Calibri" w:cs="Calibri"/>
-          <w:color w:val="000000"/>
-        </w:rPr>
-      </w:pPr>
-      <w:r>
-        <w:rPr>
-          <w:rFonts w:ascii="Calibri" w:hAnsi="Calibri" w:cs="Calibri"/>
-          <w:color w:val="000000"/>
-        </w:rPr>
-        <w:t xml:space="preserve">Microsoft Project </w:t>
-      </w:r>
-    </w:p>
-    <w:p>
-      <w:pPr>
-        <w:pStyle w:val="Paragraphedeliste"/>
-        <w:numPr>
-          <w:ilvl w:val="0"/>
-          <w:numId w:val="8"/>
-        </w:numPr>
-        <w:autoSpaceDE w:val="0"/>
-        <w:autoSpaceDN w:val="0"/>
-        <w:adjustRightInd w:val="0"/>
-        <w:spacing w:after="15" w:line="240" w:lineRule="auto"/>
-        <w:rPr>
-          <w:rFonts w:ascii="Calibri" w:hAnsi="Calibri" w:cs="Calibri"/>
-          <w:color w:val="000000"/>
-        </w:rPr>
-      </w:pPr>
-      <w:r>
-        <w:rPr>
-          <w:rFonts w:ascii="Calibri" w:hAnsi="Calibri" w:cs="Calibri"/>
-          <w:color w:val="000000"/>
-        </w:rPr>
-        <w:t xml:space="preserve">Logiciel de programmation (Visual studio) </w:t>
-      </w:r>
-    </w:p>
-    <w:p>
-      <w:pPr>
-        <w:pStyle w:val="Paragraphedeliste"/>
-        <w:numPr>
-          <w:ilvl w:val="0"/>
-          <w:numId w:val="8"/>
-        </w:numPr>
-        <w:autoSpaceDE w:val="0"/>
-        <w:autoSpaceDN w:val="0"/>
-        <w:adjustRightInd w:val="0"/>
-        <w:spacing w:after="15" w:line="240" w:lineRule="auto"/>
-        <w:rPr>
-          <w:rFonts w:ascii="Calibri" w:hAnsi="Calibri" w:cs="Calibri"/>
-          <w:color w:val="000000"/>
-        </w:rPr>
-      </w:pPr>
-      <w:r>
-        <w:rPr>
-          <w:rFonts w:ascii="Calibri" w:hAnsi="Calibri" w:cs="Calibri"/>
-          <w:color w:val="000000"/>
-        </w:rPr>
-        <w:t xml:space="preserve">Logiciels de gestion de projet </w:t>
-      </w:r>
-    </w:p>
-    <w:p>
-      <w:pPr>
-        <w:pStyle w:val="Paragraphedeliste"/>
-        <w:numPr>
-          <w:ilvl w:val="0"/>
-          <w:numId w:val="8"/>
-        </w:numPr>
+      </w:pPr>
+    </w:p>
+    <w:p>
+      <w:pPr>
         <w:autoSpaceDE w:val="0"/>
         <w:autoSpaceDN w:val="0"/>
         <w:adjustRightInd w:val="0"/>
         <w:spacing w:after="0" w:line="240" w:lineRule="auto"/>
-        <w:rPr>
-          <w:rFonts w:ascii="Calibri" w:hAnsi="Calibri" w:cs="Calibri"/>
-          <w:color w:val="000000"/>
-        </w:rPr>
-      </w:pPr>
-      <w:r>
-        <w:rPr>
-          <w:rFonts w:ascii="Calibri" w:hAnsi="Calibri" w:cs="Calibri"/>
-          <w:color w:val="000000"/>
-        </w:rPr>
-        <w:t xml:space="preserve">Logiciels de réalisation de documentation (Suite office) </w:t>
+      </w:pPr>
+      <w:r>
+        <w:t>À contrario, le nombre d’heures effectuées par les deux techniciens seront compatibilité pour la facture du client. À un tarif de 25.- l’heure</w:t>
+      </w:r>
+      <w:r>
+        <w:t>.</w:t>
       </w:r>
     </w:p>
     <w:p>
@@ -1166,11 +1008,6 @@
       </w:pPr>
     </w:p>
     <w:p>
-      <w:r>
-        <w:t xml:space="preserve">Aucuns frais ne seront engendrés durant ce projet. Le total d’heure de travail des techniciens sera comptabilisé pour la facture du client. </w:t>
-      </w:r>
-    </w:p>
-    <w:p>
       <w:pPr>
         <w:pStyle w:val="Titre2"/>
         <w:numPr>
@@ -1190,13 +1027,7 @@
         <w:t>le 14 décembre 2018</w:t>
       </w:r>
       <w:r>
-        <w:t xml:space="preserve">. Une version livrable mais pas spécifiquement terminée devras être rendu </w:t>
-      </w:r>
-      <w:r>
-        <w:tab/>
-      </w:r>
-      <w:r>
-        <w:t xml:space="preserve">pour les « Portes ouvertes du CPNV » dans </w:t>
+        <w:t xml:space="preserve">. Une version livrable mais pas spécifiquement terminée devras être rendu pour les « Portes ouvertes du CPNV » dans </w:t>
       </w:r>
       <w:r>
         <w:t>les derniers weekends</w:t>
@@ -1208,21 +1039,299 @@
         <w:t>is de novembre (17-18</w:t>
       </w:r>
       <w:r>
-        <w:t xml:space="preserve"> ou</w:t>
+        <w:t xml:space="preserve"> ou 24-25</w:t>
+      </w:r>
+      <w:r>
+        <w:t xml:space="preserve"> </w:t>
+      </w:r>
+      <w:r>
+        <w:t>novembre)</w:t>
+      </w:r>
+      <w:r>
+        <w:t xml:space="preserve">. </w:t>
+      </w:r>
+    </w:p>
+    <w:p>
+      <w:pPr>
+        <w:pStyle w:val="Titre2"/>
+        <w:numPr>
+          <w:ilvl w:val="1"/>
+          <w:numId w:val="1"/>
+        </w:numPr>
+      </w:pPr>
+      <w:r>
+        <w:t>Contexte</w:t>
+      </w:r>
+    </w:p>
+    <w:p>
+      <w:pPr>
+        <w:pStyle w:val="Titre2"/>
+        <w:numPr>
+          <w:ilvl w:val="2"/>
+          <w:numId w:val="1"/>
+        </w:numPr>
+      </w:pPr>
+      <w:r>
+        <w:t>Étude de la concurrence</w:t>
+      </w:r>
+    </w:p>
+    <w:p>
+      <w:r>
+        <w:t>Exploreur Windows : permet de simple fonction de tri et de recherche, pose des problèmes lors de traitement d’un nombre important de fichier.</w:t>
+      </w:r>
+    </w:p>
+    <w:p>
+      <w:r>
+        <w:t xml:space="preserve">« SMF – </w:t>
+      </w:r>
+      <w:proofErr w:type="spellStart"/>
+      <w:r>
+        <w:t>Search</w:t>
+      </w:r>
+      <w:proofErr w:type="spellEnd"/>
+      <w:r>
+        <w:t xml:space="preserve"> </w:t>
+      </w:r>
+      <w:proofErr w:type="spellStart"/>
+      <w:r>
+        <w:t>my</w:t>
+      </w:r>
+      <w:proofErr w:type="spellEnd"/>
+      <w:r>
+        <w:t xml:space="preserve"> Files » est un logiciel qui permet de faire des recherches rapides et affichées en temps réelle. L’interface et la lisibilité est amoindrie et il ne peut pas accéder aux lecteurs réseau.</w:t>
+      </w:r>
+    </w:p>
+    <w:p>
+      <w:r>
+        <w:t xml:space="preserve">« Copernic Desktop </w:t>
+      </w:r>
+      <w:proofErr w:type="spellStart"/>
+      <w:r>
+        <w:t>Search</w:t>
+      </w:r>
+      <w:proofErr w:type="spellEnd"/>
+      <w:r>
+        <w:t> » à une interface bien plus simple et épurée, gar</w:t>
+      </w:r>
+      <w:r>
+        <w:t xml:space="preserve">antissant une bonne lisibilité. Il est rapide et permet d’affiner grandement sa recherche en ajoutant des critères à choix.  </w:t>
+      </w:r>
+      <w:r>
+        <w:t xml:space="preserve">Il permet aussi de trier ses mails et d’enregistrer des recherches en favoris. Mais il ne permet pas non plus de chercher des informations sur des lecteurs réseau. </w:t>
       </w:r>
       <w:bookmarkStart w:id="0" w:name="_GoBack"/>
       <w:bookmarkEnd w:id="0"/>
-      <w:r>
-        <w:t xml:space="preserve"> 24-25</w:t>
-      </w:r>
-      <w:r>
-        <w:t xml:space="preserve"> </w:t>
-      </w:r>
-      <w:r>
-        <w:t>novembre)</w:t>
-      </w:r>
-      <w:r>
-        <w:t xml:space="preserve">. </w:t>
+    </w:p>
+    <w:p>
+      <w:pPr>
+        <w:pStyle w:val="Titre2"/>
+        <w:numPr>
+          <w:ilvl w:val="2"/>
+          <w:numId w:val="1"/>
+        </w:numPr>
+      </w:pPr>
+      <w:r>
+        <w:t>Études effectuées ou à effectuer</w:t>
+      </w:r>
+    </w:p>
+    <w:p>
+      <w:r>
+        <w:t xml:space="preserve">Il nous faudra étudier le système de recherche de façon à être optimisé pour la recherche sur un grand nombre de fichiers, en plus de pouvoir choisir plusieurs tags. </w:t>
+      </w:r>
+    </w:p>
+    <w:p>
+      <w:pPr>
+        <w:pStyle w:val="Titre2"/>
+        <w:numPr>
+          <w:ilvl w:val="2"/>
+          <w:numId w:val="1"/>
+        </w:numPr>
+      </w:pPr>
+      <w:r>
+        <w:t>Liste des ressources</w:t>
+      </w:r>
+      <w:r>
+        <w:tab/>
+      </w:r>
+    </w:p>
+    <w:p>
+      <w:pPr>
+        <w:pStyle w:val="Default"/>
+        <w:rPr>
+          <w:sz w:val="22"/>
+          <w:szCs w:val="22"/>
+        </w:rPr>
+      </w:pPr>
+      <w:r>
+        <w:rPr>
+          <w:sz w:val="22"/>
+          <w:szCs w:val="22"/>
+        </w:rPr>
+        <w:t xml:space="preserve">Ressources humaines : </w:t>
+      </w:r>
+    </w:p>
+    <w:p>
+      <w:pPr>
+        <w:pStyle w:val="Default"/>
+        <w:rPr>
+          <w:sz w:val="22"/>
+          <w:szCs w:val="22"/>
+        </w:rPr>
+      </w:pPr>
+      <w:r>
+        <w:rPr>
+          <w:sz w:val="22"/>
+          <w:szCs w:val="22"/>
+        </w:rPr>
+        <w:t xml:space="preserve">Les deux développeurs travailleront à temps plein sur le projet. Ils se répartirons leurs tâches en fonction de leurs domaines de compétence et de leurs aisances. </w:t>
+      </w:r>
+    </w:p>
+    <w:p>
+      <w:pPr>
+        <w:pStyle w:val="Default"/>
+        <w:rPr>
+          <w:sz w:val="22"/>
+          <w:szCs w:val="22"/>
+        </w:rPr>
+      </w:pPr>
+      <w:r>
+        <w:rPr>
+          <w:sz w:val="22"/>
+          <w:szCs w:val="22"/>
+        </w:rPr>
+        <w:t xml:space="preserve">Ressources matériels : </w:t>
+      </w:r>
+    </w:p>
+    <w:p>
+      <w:pPr>
+        <w:pStyle w:val="Default"/>
+        <w:rPr>
+          <w:sz w:val="22"/>
+          <w:szCs w:val="22"/>
+        </w:rPr>
+      </w:pPr>
+      <w:r>
+        <w:rPr>
+          <w:sz w:val="22"/>
+          <w:szCs w:val="22"/>
+        </w:rPr>
+        <w:t xml:space="preserve">Tous les logiciels nous sont déjà mis à disposition ou sont gratuit. </w:t>
+      </w:r>
+    </w:p>
+    <w:p>
+      <w:pPr>
+        <w:pStyle w:val="Default"/>
+        <w:numPr>
+          <w:ilvl w:val="0"/>
+          <w:numId w:val="6"/>
+        </w:numPr>
+        <w:spacing w:after="15"/>
+        <w:rPr>
+          <w:sz w:val="22"/>
+          <w:szCs w:val="22"/>
+        </w:rPr>
+      </w:pPr>
+      <w:r>
+        <w:rPr>
+          <w:sz w:val="22"/>
+          <w:szCs w:val="22"/>
+        </w:rPr>
+        <w:t xml:space="preserve">Deux postes de travail informatique. </w:t>
+      </w:r>
+    </w:p>
+    <w:p>
+      <w:pPr>
+        <w:pStyle w:val="Default"/>
+        <w:numPr>
+          <w:ilvl w:val="0"/>
+          <w:numId w:val="6"/>
+        </w:numPr>
+        <w:spacing w:after="15"/>
+        <w:rPr>
+          <w:sz w:val="22"/>
+          <w:szCs w:val="22"/>
+        </w:rPr>
+      </w:pPr>
+      <w:r>
+        <w:rPr>
+          <w:sz w:val="22"/>
+          <w:szCs w:val="22"/>
+        </w:rPr>
+        <w:t xml:space="preserve">Microsoft Project </w:t>
+      </w:r>
+    </w:p>
+    <w:p>
+      <w:pPr>
+        <w:pStyle w:val="Default"/>
+        <w:numPr>
+          <w:ilvl w:val="0"/>
+          <w:numId w:val="6"/>
+        </w:numPr>
+        <w:spacing w:after="15"/>
+        <w:rPr>
+          <w:sz w:val="22"/>
+          <w:szCs w:val="22"/>
+        </w:rPr>
+      </w:pPr>
+      <w:r>
+        <w:rPr>
+          <w:sz w:val="22"/>
+          <w:szCs w:val="22"/>
+        </w:rPr>
+        <w:t xml:space="preserve">Logiciel de programmation (Visual studio) </w:t>
+      </w:r>
+    </w:p>
+    <w:p>
+      <w:pPr>
+        <w:pStyle w:val="Default"/>
+        <w:numPr>
+          <w:ilvl w:val="0"/>
+          <w:numId w:val="6"/>
+        </w:numPr>
+        <w:spacing w:after="15"/>
+        <w:rPr>
+          <w:sz w:val="22"/>
+          <w:szCs w:val="22"/>
+        </w:rPr>
+      </w:pPr>
+      <w:r>
+        <w:rPr>
+          <w:sz w:val="22"/>
+          <w:szCs w:val="22"/>
+        </w:rPr>
+        <w:t xml:space="preserve">Logiciels de gestion de projet </w:t>
+      </w:r>
+    </w:p>
+    <w:p>
+      <w:pPr>
+        <w:pStyle w:val="Default"/>
+        <w:numPr>
+          <w:ilvl w:val="0"/>
+          <w:numId w:val="6"/>
+        </w:numPr>
+        <w:rPr>
+          <w:sz w:val="22"/>
+          <w:szCs w:val="22"/>
+        </w:rPr>
+      </w:pPr>
+      <w:r>
+        <w:rPr>
+          <w:sz w:val="22"/>
+          <w:szCs w:val="22"/>
+        </w:rPr>
+        <w:t xml:space="preserve">Logiciels de réalisation de documentation (Suite office) </w:t>
+      </w:r>
+    </w:p>
+    <w:p>
+      <w:pPr>
+        <w:pStyle w:val="Titre1"/>
+        <w:numPr>
+          <w:ilvl w:val="0"/>
+          <w:numId w:val="1"/>
+        </w:numPr>
+      </w:pPr>
+      <w:r>
+        <w:t>Spécifications fonctionnelles</w:t>
       </w:r>
     </w:p>
     <w:p>
@@ -1234,7 +1343,170 @@
         </w:numPr>
       </w:pPr>
       <w:r>
-        <w:t>Contexte</w:t>
+        <w:t>Use cases</w:t>
+      </w:r>
+    </w:p>
+    <w:p>
+      <w:r>
+        <w:t xml:space="preserve">On utilisera se programme de recherche pour : </w:t>
+      </w:r>
+    </w:p>
+    <w:p>
+      <w:pPr>
+        <w:pStyle w:val="Paragraphedeliste"/>
+        <w:numPr>
+          <w:ilvl w:val="0"/>
+          <w:numId w:val="7"/>
+        </w:numPr>
+      </w:pPr>
+      <w:r>
+        <w:t>Rechercher un / des fichier(s)</w:t>
+      </w:r>
+      <w:r>
+        <w:t xml:space="preserve"> </w:t>
+      </w:r>
+    </w:p>
+    <w:p>
+      <w:pPr>
+        <w:pStyle w:val="Paragraphedeliste"/>
+        <w:numPr>
+          <w:ilvl w:val="1"/>
+          <w:numId w:val="7"/>
+        </w:numPr>
+      </w:pPr>
+      <w:r>
+        <w:t>Avec mots-clés</w:t>
+      </w:r>
+    </w:p>
+    <w:p>
+      <w:pPr>
+        <w:pStyle w:val="Paragraphedeliste"/>
+        <w:numPr>
+          <w:ilvl w:val="1"/>
+          <w:numId w:val="7"/>
+        </w:numPr>
+      </w:pPr>
+      <w:r>
+        <w:lastRenderedPageBreak/>
+        <w:t xml:space="preserve">Avec une notion de temps </w:t>
+      </w:r>
+    </w:p>
+    <w:p>
+      <w:pPr>
+        <w:pStyle w:val="Paragraphedeliste"/>
+        <w:numPr>
+          <w:ilvl w:val="1"/>
+          <w:numId w:val="7"/>
+        </w:numPr>
+      </w:pPr>
+    </w:p>
+    <w:p>
+      <w:pPr>
+        <w:pStyle w:val="Paragraphedeliste"/>
+        <w:numPr>
+          <w:ilvl w:val="0"/>
+          <w:numId w:val="7"/>
+        </w:numPr>
+      </w:pPr>
+    </w:p>
+    <w:p>
+      <w:pPr>
+        <w:rPr>
+          <w:i/>
+        </w:rPr>
+      </w:pPr>
+      <w:r>
+        <w:rPr>
+          <w:i/>
+        </w:rPr>
+        <w:t xml:space="preserve"> </w:t>
+      </w:r>
+      <w:r>
+        <w:rPr>
+          <w:i/>
+        </w:rPr>
+        <w:t xml:space="preserve">On utilise </w:t>
+      </w:r>
+      <w:r>
+        <w:rPr>
+          <w:i/>
+        </w:rPr>
+        <w:t>ce</w:t>
+      </w:r>
+      <w:r>
+        <w:rPr>
+          <w:i/>
+        </w:rPr>
+        <w:t xml:space="preserve"> programme pour « liste »</w:t>
+      </w:r>
+    </w:p>
+    <w:p>
+      <w:pPr>
+        <w:pStyle w:val="Titre2"/>
+        <w:numPr>
+          <w:ilvl w:val="1"/>
+          <w:numId w:val="1"/>
+        </w:numPr>
+      </w:pPr>
+      <w:r>
+        <w:t>Scenarios</w:t>
+      </w:r>
+    </w:p>
+    <w:p>
+      <w:pPr>
+        <w:rPr>
+          <w:i/>
+        </w:rPr>
+      </w:pPr>
+      <w:r>
+        <w:rPr>
+          <w:i/>
+        </w:rPr>
+        <w:t>Tableau qui décrit TOUT les scénarios</w:t>
+      </w:r>
+    </w:p>
+    <w:p>
+      <w:pPr>
+        <w:rPr>
+          <w:i/>
+        </w:rPr>
+      </w:pPr>
+      <w:r>
+        <w:rPr>
+          <w:i/>
+        </w:rPr>
+        <w:t xml:space="preserve">Après avoir noté toutes les charges estimées en Heure, on peut les calculés et faire une estimation des couts du projet. En fonction du nombre d’heure et du prix par heure. En précisant que cela est approximatif et à titre indicatif. </w:t>
+      </w:r>
+    </w:p>
+    <w:p>
+      <w:pPr>
+        <w:pStyle w:val="Titre2"/>
+        <w:numPr>
+          <w:ilvl w:val="1"/>
+          <w:numId w:val="1"/>
+        </w:numPr>
+      </w:pPr>
+      <w:r>
+        <w:t>Maquette fonctionnelles</w:t>
+      </w:r>
+    </w:p>
+    <w:p>
+      <w:pPr>
+        <w:rPr>
+          <w:i/>
+        </w:rPr>
+      </w:pPr>
+      <w:r>
+        <w:rPr>
+          <w:i/>
+        </w:rPr>
+        <w:t xml:space="preserve">2-3 dessins / images claires avec </w:t>
+      </w:r>
+      <w:r>
+        <w:rPr>
+          <w:i/>
+        </w:rPr>
+        <w:t>descriptions</w:t>
       </w:r>
     </w:p>
     <w:p>
@@ -1246,322 +1518,7 @@
         </w:numPr>
       </w:pPr>
       <w:r>
-        <w:t>Étude de la concurrence</w:t>
-      </w:r>
-    </w:p>
-    <w:p>
-      <w:r>
-        <w:t>Exploreur Windows : permet de simple fonction de tri et de recherche, pose des problèmes lors de traitement d’un nombre important de fichier.</w:t>
-      </w:r>
-    </w:p>
-    <w:p>
-      <w:pPr>
-        <w:rPr>
-          <w:i/>
-        </w:rPr>
-      </w:pPr>
-      <w:r>
-        <w:rPr>
-          <w:i/>
-        </w:rPr>
-        <w:t xml:space="preserve">Voir des applications / tester ensuite </w:t>
-      </w:r>
-    </w:p>
-    <w:p>
-      <w:pPr>
-        <w:pStyle w:val="Titre2"/>
-        <w:numPr>
-          <w:ilvl w:val="2"/>
-          <w:numId w:val="1"/>
-        </w:numPr>
-      </w:pPr>
-      <w:r>
-        <w:t>Études effectuées ou à effectuer</w:t>
-      </w:r>
-    </w:p>
-    <w:p>
-      <w:r>
-        <w:t xml:space="preserve">Il nous faudra étudier le système de recherche de façon à être optimisé pour la recherche sur un grand nombre de fichiers, en plus de pouvoir choisir plusieurs tags. </w:t>
-      </w:r>
-    </w:p>
-    <w:p/>
-    <w:p>
-      <w:pPr>
-        <w:rPr>
-          <w:i/>
-        </w:rPr>
-      </w:pPr>
-      <w:r>
-        <w:rPr>
-          <w:i/>
-        </w:rPr>
-        <w:t xml:space="preserve">Si on </w:t>
-      </w:r>
-      <w:proofErr w:type="spellStart"/>
-      <w:r>
-        <w:rPr>
-          <w:i/>
-        </w:rPr>
-        <w:t>à</w:t>
-      </w:r>
-      <w:proofErr w:type="spellEnd"/>
-      <w:r>
-        <w:rPr>
-          <w:i/>
-        </w:rPr>
-        <w:t xml:space="preserve"> des doutes sur des fonctionnalité</w:t>
-      </w:r>
-      <w:r>
-        <w:rPr>
-          <w:i/>
-        </w:rPr>
-        <w:t>s</w:t>
-      </w:r>
-      <w:r>
-        <w:rPr>
-          <w:i/>
-        </w:rPr>
-        <w:t xml:space="preserve"> qu’on </w:t>
-      </w:r>
-      <w:proofErr w:type="gramStart"/>
-      <w:r>
-        <w:rPr>
-          <w:i/>
-        </w:rPr>
-        <w:t>vas</w:t>
-      </w:r>
-      <w:proofErr w:type="gramEnd"/>
-      <w:r>
-        <w:rPr>
-          <w:i/>
-        </w:rPr>
-        <w:t xml:space="preserve"> devoir programmer. </w:t>
-      </w:r>
-    </w:p>
-    <w:p>
-      <w:pPr>
-        <w:rPr>
-          <w:i/>
-        </w:rPr>
-      </w:pPr>
-      <w:r>
-        <w:rPr>
-          <w:i/>
-        </w:rPr>
-        <w:t xml:space="preserve">Sur d’autre moyen aussi (qu’elle </w:t>
-      </w:r>
-      <w:proofErr w:type="spellStart"/>
-      <w:r>
-        <w:rPr>
-          <w:i/>
-        </w:rPr>
-        <w:t>language</w:t>
-      </w:r>
-      <w:proofErr w:type="spellEnd"/>
-      <w:r>
-        <w:rPr>
-          <w:i/>
-        </w:rPr>
-        <w:t xml:space="preserve"> prendre ? etc…)</w:t>
-      </w:r>
-    </w:p>
-    <w:p>
-      <w:pPr>
-        <w:pStyle w:val="Titre2"/>
-        <w:numPr>
-          <w:ilvl w:val="2"/>
-          <w:numId w:val="1"/>
-        </w:numPr>
-      </w:pPr>
-      <w:r>
-        <w:t>Liste des ressources</w:t>
-      </w:r>
-      <w:r>
-        <w:tab/>
-      </w:r>
-    </w:p>
-    <w:p>
-      <w:pPr>
-        <w:pStyle w:val="Default"/>
-        <w:rPr>
-          <w:sz w:val="22"/>
-          <w:szCs w:val="22"/>
-        </w:rPr>
-      </w:pPr>
-      <w:r>
-        <w:rPr>
-          <w:sz w:val="22"/>
-          <w:szCs w:val="22"/>
-        </w:rPr>
-        <w:t xml:space="preserve">Ressources humaines : </w:t>
-      </w:r>
-    </w:p>
-    <w:p>
-      <w:pPr>
-        <w:pStyle w:val="Default"/>
-        <w:rPr>
-          <w:sz w:val="22"/>
-          <w:szCs w:val="22"/>
-        </w:rPr>
-      </w:pPr>
-      <w:r>
-        <w:rPr>
-          <w:sz w:val="22"/>
-          <w:szCs w:val="22"/>
-        </w:rPr>
-        <w:t xml:space="preserve">Les deux développeurs travailleront à temps plein sur le projet. Ils se répartirons leurs tâches en fonction de leurs domaines de compétence et de leurs aisances. </w:t>
-      </w:r>
-    </w:p>
-    <w:p>
-      <w:pPr>
-        <w:pStyle w:val="Default"/>
-        <w:rPr>
-          <w:sz w:val="22"/>
-          <w:szCs w:val="22"/>
-        </w:rPr>
-      </w:pPr>
-      <w:r>
-        <w:rPr>
-          <w:sz w:val="22"/>
-          <w:szCs w:val="22"/>
-        </w:rPr>
-        <w:t xml:space="preserve">Ressources matériels : </w:t>
-      </w:r>
-    </w:p>
-    <w:p>
-      <w:pPr>
-        <w:pStyle w:val="Default"/>
-        <w:rPr>
-          <w:sz w:val="22"/>
-          <w:szCs w:val="22"/>
-        </w:rPr>
-      </w:pPr>
-      <w:r>
-        <w:rPr>
-          <w:sz w:val="22"/>
-          <w:szCs w:val="22"/>
-        </w:rPr>
-        <w:t xml:space="preserve">Tous les logiciels nous sont déjà mis à disposition ou sont gratuit. </w:t>
-      </w:r>
-    </w:p>
-    <w:p>
-      <w:pPr>
-        <w:pStyle w:val="Default"/>
-        <w:numPr>
-          <w:ilvl w:val="0"/>
-          <w:numId w:val="6"/>
-        </w:numPr>
-        <w:spacing w:after="15"/>
-        <w:rPr>
-          <w:sz w:val="22"/>
-          <w:szCs w:val="22"/>
-        </w:rPr>
-      </w:pPr>
-      <w:r>
-        <w:rPr>
-          <w:sz w:val="22"/>
-          <w:szCs w:val="22"/>
-        </w:rPr>
-        <w:t xml:space="preserve">Deux postes de travail informatique. </w:t>
-      </w:r>
-    </w:p>
-    <w:p>
-      <w:pPr>
-        <w:pStyle w:val="Default"/>
-        <w:numPr>
-          <w:ilvl w:val="0"/>
-          <w:numId w:val="6"/>
-        </w:numPr>
-        <w:spacing w:after="15"/>
-        <w:rPr>
-          <w:sz w:val="22"/>
-          <w:szCs w:val="22"/>
-        </w:rPr>
-      </w:pPr>
-      <w:r>
-        <w:rPr>
-          <w:sz w:val="22"/>
-          <w:szCs w:val="22"/>
-        </w:rPr>
-        <w:t xml:space="preserve">Microsoft Project </w:t>
-      </w:r>
-    </w:p>
-    <w:p>
-      <w:pPr>
-        <w:pStyle w:val="Default"/>
-        <w:numPr>
-          <w:ilvl w:val="0"/>
-          <w:numId w:val="6"/>
-        </w:numPr>
-        <w:spacing w:after="15"/>
-        <w:rPr>
-          <w:sz w:val="22"/>
-          <w:szCs w:val="22"/>
-        </w:rPr>
-      </w:pPr>
-      <w:r>
-        <w:rPr>
-          <w:sz w:val="22"/>
-          <w:szCs w:val="22"/>
-        </w:rPr>
-        <w:t xml:space="preserve">Logiciel de programmation (Visual studio) </w:t>
-      </w:r>
-    </w:p>
-    <w:p>
-      <w:pPr>
-        <w:pStyle w:val="Default"/>
-        <w:numPr>
-          <w:ilvl w:val="0"/>
-          <w:numId w:val="6"/>
-        </w:numPr>
-        <w:spacing w:after="15"/>
-        <w:rPr>
-          <w:sz w:val="22"/>
-          <w:szCs w:val="22"/>
-        </w:rPr>
-      </w:pPr>
-      <w:r>
-        <w:rPr>
-          <w:sz w:val="22"/>
-          <w:szCs w:val="22"/>
-        </w:rPr>
-        <w:lastRenderedPageBreak/>
-        <w:t xml:space="preserve">Logiciels de gestion de projet </w:t>
-      </w:r>
-    </w:p>
-    <w:p>
-      <w:pPr>
-        <w:pStyle w:val="Default"/>
-        <w:numPr>
-          <w:ilvl w:val="0"/>
-          <w:numId w:val="6"/>
-        </w:numPr>
-        <w:rPr>
-          <w:sz w:val="22"/>
-          <w:szCs w:val="22"/>
-        </w:rPr>
-      </w:pPr>
-      <w:r>
-        <w:rPr>
-          <w:sz w:val="22"/>
-          <w:szCs w:val="22"/>
-        </w:rPr>
-        <w:t xml:space="preserve">Logiciels de réalisation de documentation (Suite office) </w:t>
-      </w:r>
-    </w:p>
-    <w:p>
-      <w:pPr>
-        <w:pStyle w:val="Default"/>
-        <w:ind w:left="360"/>
-        <w:rPr>
-          <w:sz w:val="22"/>
-          <w:szCs w:val="22"/>
-        </w:rPr>
-      </w:pPr>
-    </w:p>
-    <w:p>
-      <w:r>
-        <w:t>Aucuns frais ne seront engendrés durant ce projet. Le total d’heure de travail des techniciens sera comptabilisé pour la facture du client.</w:t>
+        <w:t>(Différentes maquettes</w:t>
       </w:r>
     </w:p>
     <w:p>
@@ -1573,7 +1530,7 @@
         </w:numPr>
       </w:pPr>
       <w:r>
-        <w:t>Spécifications fonctionnelles</w:t>
+        <w:t>Spécifications non-fonctionnelles</w:t>
       </w:r>
     </w:p>
     <w:p>
@@ -1585,70 +1542,8 @@
         </w:numPr>
       </w:pPr>
       <w:r>
-        <w:t>Use cases</w:t>
-      </w:r>
-    </w:p>
-    <w:p>
-      <w:r>
-        <w:t xml:space="preserve">On utilisera se programme de recherche pour : </w:t>
-      </w:r>
-    </w:p>
-    <w:p>
-      <w:pPr>
-        <w:pStyle w:val="Paragraphedeliste"/>
-        <w:numPr>
-          <w:ilvl w:val="0"/>
-          <w:numId w:val="7"/>
-        </w:numPr>
-      </w:pPr>
-      <w:r>
-        <w:t>Rechercher un / des fichier(s)</w:t>
-      </w:r>
-      <w:r>
-        <w:t xml:space="preserve"> </w:t>
-      </w:r>
-    </w:p>
-    <w:p>
-      <w:pPr>
-        <w:pStyle w:val="Paragraphedeliste"/>
-        <w:numPr>
-          <w:ilvl w:val="1"/>
-          <w:numId w:val="7"/>
-        </w:numPr>
-      </w:pPr>
-      <w:r>
-        <w:t>Avec mots-clés</w:t>
-      </w:r>
-    </w:p>
-    <w:p>
-      <w:pPr>
-        <w:pStyle w:val="Paragraphedeliste"/>
-        <w:numPr>
-          <w:ilvl w:val="1"/>
-          <w:numId w:val="7"/>
-        </w:numPr>
-      </w:pPr>
-      <w:r>
-        <w:t xml:space="preserve">Avec une notion de temps </w:t>
-      </w:r>
-    </w:p>
-    <w:p>
-      <w:pPr>
-        <w:pStyle w:val="Paragraphedeliste"/>
-        <w:numPr>
-          <w:ilvl w:val="1"/>
-          <w:numId w:val="7"/>
-        </w:numPr>
-      </w:pPr>
-    </w:p>
-    <w:p>
-      <w:pPr>
-        <w:pStyle w:val="Paragraphedeliste"/>
-        <w:numPr>
-          <w:ilvl w:val="0"/>
-          <w:numId w:val="7"/>
-        </w:numPr>
-      </w:pPr>
+        <w:t>Contraintes particulières</w:t>
+      </w:r>
     </w:p>
     <w:p>
       <w:pPr>
@@ -1660,25 +1555,33 @@
         <w:rPr>
           <w:i/>
         </w:rPr>
-        <w:t xml:space="preserve"> </w:t>
-      </w:r>
-      <w:r>
+        <w:t>Rapidité de recherche,</w:t>
+      </w:r>
+    </w:p>
+    <w:p>
+      <w:pPr>
         <w:rPr>
           <w:i/>
         </w:rPr>
-        <w:t xml:space="preserve">On utilise </w:t>
-      </w:r>
+      </w:pPr>
       <w:r>
         <w:rPr>
           <w:i/>
         </w:rPr>
-        <w:t>ce</w:t>
-      </w:r>
-      <w:r>
+        <w:t xml:space="preserve">Gestion de beaucoup de format de fichier </w:t>
+      </w:r>
+    </w:p>
+    <w:p>
+      <w:pPr>
         <w:rPr>
           <w:i/>
         </w:rPr>
-        <w:t xml:space="preserve"> programme pour « liste »</w:t>
+      </w:pPr>
+      <w:r>
+        <w:rPr>
+          <w:i/>
+        </w:rPr>
+        <w:t xml:space="preserve">Pas une usine à gaz </w:t>
       </w:r>
     </w:p>
     <w:p>
@@ -1690,7 +1593,19 @@
         </w:numPr>
       </w:pPr>
       <w:r>
-        <w:t>Scenarios</w:t>
+        <w:t>C</w:t>
+      </w:r>
+      <w:r>
+        <w:t>omp</w:t>
+      </w:r>
+      <w:r>
+        <w:t>a</w:t>
+      </w:r>
+      <w:r>
+        <w:t>ti</w:t>
+      </w:r>
+      <w:r>
+        <w:t xml:space="preserve">bilité </w:t>
       </w:r>
     </w:p>
     <w:p>
@@ -1703,148 +1618,7 @@
         <w:rPr>
           <w:i/>
         </w:rPr>
-        <w:t>Tableau qui décrit TOUT les scénarios</w:t>
-      </w:r>
-    </w:p>
-    <w:p>
-      <w:pPr>
-        <w:pStyle w:val="Titre2"/>
-        <w:numPr>
-          <w:ilvl w:val="1"/>
-          <w:numId w:val="1"/>
-        </w:numPr>
-      </w:pPr>
-      <w:r>
-        <w:t>Maquette fonctionnelles</w:t>
-      </w:r>
-    </w:p>
-    <w:p>
-      <w:pPr>
-        <w:rPr>
-          <w:i/>
-        </w:rPr>
-      </w:pPr>
-      <w:r>
-        <w:rPr>
-          <w:i/>
-        </w:rPr>
-        <w:t xml:space="preserve">2-3 dessins / images claires avec </w:t>
-      </w:r>
-      <w:proofErr w:type="spellStart"/>
-      <w:r>
-        <w:rPr>
-          <w:i/>
-        </w:rPr>
-        <w:t>déscriptions</w:t>
-      </w:r>
-      <w:proofErr w:type="spellEnd"/>
-    </w:p>
-    <w:p>
-      <w:pPr>
-        <w:pStyle w:val="Titre2"/>
-        <w:numPr>
-          <w:ilvl w:val="2"/>
-          <w:numId w:val="1"/>
-        </w:numPr>
-      </w:pPr>
-      <w:r>
-        <w:t>(Différentes maquettes</w:t>
-      </w:r>
-    </w:p>
-    <w:p>
-      <w:pPr>
-        <w:pStyle w:val="Titre1"/>
-        <w:numPr>
-          <w:ilvl w:val="0"/>
-          <w:numId w:val="1"/>
-        </w:numPr>
-      </w:pPr>
-      <w:r>
-        <w:t>Spécifications non-fonctionnelles</w:t>
-      </w:r>
-    </w:p>
-    <w:p>
-      <w:pPr>
-        <w:pStyle w:val="Titre2"/>
-        <w:numPr>
-          <w:ilvl w:val="1"/>
-          <w:numId w:val="1"/>
-        </w:numPr>
-      </w:pPr>
-      <w:r>
-        <w:t>Contraintes particulières</w:t>
-      </w:r>
-    </w:p>
-    <w:p>
-      <w:pPr>
-        <w:rPr>
-          <w:i/>
-        </w:rPr>
-      </w:pPr>
-      <w:r>
-        <w:rPr>
-          <w:i/>
-        </w:rPr>
-        <w:t xml:space="preserve">S’il y en </w:t>
-      </w:r>
-      <w:proofErr w:type="gramStart"/>
-      <w:r>
-        <w:rPr>
-          <w:i/>
-        </w:rPr>
-        <w:t>as</w:t>
-      </w:r>
-      <w:proofErr w:type="gramEnd"/>
-    </w:p>
-    <w:p>
-      <w:pPr>
-        <w:pStyle w:val="Titre2"/>
-        <w:numPr>
-          <w:ilvl w:val="1"/>
-          <w:numId w:val="1"/>
-        </w:numPr>
-      </w:pPr>
-      <w:r>
-        <w:t>C</w:t>
-      </w:r>
-      <w:r>
-        <w:t>omp</w:t>
-      </w:r>
-      <w:r>
-        <w:t>a</w:t>
-      </w:r>
-      <w:r>
-        <w:t>ti</w:t>
-      </w:r>
-      <w:r>
-        <w:t xml:space="preserve">bilité </w:t>
-      </w:r>
-    </w:p>
-    <w:p>
-      <w:pPr>
-        <w:rPr>
-          <w:i/>
-        </w:rPr>
-      </w:pPr>
-      <w:r>
-        <w:rPr>
-          <w:i/>
-        </w:rPr>
-        <w:t xml:space="preserve">S’il y en </w:t>
-      </w:r>
-      <w:proofErr w:type="gramStart"/>
-      <w:r>
-        <w:rPr>
-          <w:i/>
-        </w:rPr>
-        <w:t>as</w:t>
-      </w:r>
-      <w:proofErr w:type="gramEnd"/>
-      <w:r>
-        <w:rPr>
-          <w:i/>
-        </w:rPr>
-        <w:t xml:space="preserve"> </w:t>
+        <w:t xml:space="preserve">Pas besoin de compatibilité, le client s’adaptera à notre solution, que c’est bien ! </w:t>
       </w:r>
     </w:p>
     <w:p>

</xml_diff>

<commit_message>
2 sheet for the JDB and add idea on use-case
un fichier excel avec deux feuilles pour le journal de bord
</commit_message>
<xml_diff>
--- a/DOC/CDC Philipe_Quentin.docx
+++ b/DOC/CDC Philipe_Quentin.docx
@@ -1438,6 +1438,26 @@
       </w:pPr>
       <w:r>
         <w:t xml:space="preserve">Dans l’application par défaut </w:t>
+      </w:r>
+    </w:p>
+    <w:p>
+      <w:pPr>
+        <w:pStyle w:val="Paragraphedeliste"/>
+        <w:numPr>
+          <w:ilvl w:val="0"/>
+          <w:numId w:val="7"/>
+        </w:numPr>
+      </w:pPr>
+      <w:r>
+        <w:t>Afficher les derniers fichier</w:t>
+      </w:r>
+      <w:r>
+        <w:t>s</w:t>
+      </w:r>
+      <w:bookmarkStart w:id="0" w:name="_GoBack"/>
+      <w:bookmarkEnd w:id="0"/>
+      <w:r>
+        <w:t xml:space="preserve"> recherché</w:t>
       </w:r>
     </w:p>
     <w:p>
@@ -1822,10 +1842,7 @@
               <w:t>L’utilisateur sélectionne un lecteur et un dossier</w:t>
             </w:r>
           </w:p>
-          <w:p>
-            <w:bookmarkStart w:id="0" w:name="_GoBack"/>
-            <w:bookmarkEnd w:id="0"/>
-          </w:p>
+          <w:p/>
           <w:p>
             <w:r>
               <w:t>U : Utilisateur</w:t>

</xml_diff>

<commit_message>
use-case et plusieurs autres points
Ajout de certains use-case et mise en rouge de point à discuter avec Philippe
</commit_message>
<xml_diff>
--- a/DOC/CDC Philipe_Quentin.docx
+++ b/DOC/CDC Philipe_Quentin.docx
@@ -427,13 +427,22 @@
         <w:t>Le client n’arrive pas à retrouver facilement ses fic</w:t>
       </w:r>
       <w:r>
-        <w:t>hiers sur son poste de travail. Il possède beaucoup de fichier (</w:t>
+        <w:t>hiers sur son poste de travail.</w:t>
+      </w:r>
+      <w:r>
+        <w:t xml:space="preserve"> </w:t>
+      </w:r>
+      <w:r>
+        <w:t xml:space="preserve">Il possède </w:t>
+      </w:r>
+      <w:r>
+        <w:t xml:space="preserve">plus de 10'000 fichiers </w:t>
       </w:r>
       <w:r>
         <w:rPr>
           <w:sz w:val="20"/>
         </w:rPr>
-        <w:t>&gt;10'000) avec plusieurs types d’extensions (image, vidéo, document</w:t>
+        <w:t>avec plusieurs types d’extensions (image, vidéo, document</w:t>
       </w:r>
       <w:r>
         <w:rPr>
@@ -445,13 +454,7 @@
         <w:rPr>
           <w:sz w:val="20"/>
         </w:rPr>
-        <w:t xml:space="preserve"> divers) qu’</w:t>
-      </w:r>
-      <w:r>
-        <w:rPr>
-          <w:sz w:val="20"/>
-        </w:rPr>
-        <w:t xml:space="preserve">il aimerait bien trouver plus simplement en les filtrants par des mots-clés. </w:t>
+        <w:t xml:space="preserve"> divers).</w:t>
       </w:r>
     </w:p>
     <w:p>
@@ -537,8 +540,6 @@
         </w:rPr>
         <w:t xml:space="preserve">devras pouvoir : </w:t>
       </w:r>
-      <w:bookmarkStart w:id="0" w:name="_GoBack"/>
-      <w:bookmarkEnd w:id="0"/>
     </w:p>
     <w:p>
       <w:pPr>
@@ -720,7 +721,25 @@
         <w:rPr>
           <w:sz w:val="20"/>
         </w:rPr>
-        <w:t xml:space="preserve"> certains fichier (plus courant) depuis l’application </w:t>
+        <w:t xml:space="preserve"> </w:t>
+      </w:r>
+      <w:r>
+        <w:rPr>
+          <w:sz w:val="20"/>
+        </w:rPr>
+        <w:t>certains fichiers</w:t>
+      </w:r>
+      <w:r>
+        <w:rPr>
+          <w:sz w:val="20"/>
+        </w:rPr>
+        <w:t xml:space="preserve"> </w:t>
+      </w:r>
+      <w:r>
+        <w:rPr>
+          <w:sz w:val="20"/>
+        </w:rPr>
+        <w:t xml:space="preserve">depuis l’application </w:t>
       </w:r>
     </w:p>
     <w:p>
@@ -738,12 +757,24 @@
         <w:rPr>
           <w:sz w:val="20"/>
         </w:rPr>
-        <w:t xml:space="preserve">Ouvrir </w:t>
+        <w:t>Ouvrir</w:t>
       </w:r>
       <w:r>
         <w:rPr>
           <w:sz w:val="20"/>
         </w:rPr>
+        <w:t xml:space="preserve"> l’emplacement du fichier</w:t>
+      </w:r>
+      <w:r>
+        <w:rPr>
+          <w:sz w:val="20"/>
+        </w:rPr>
+        <w:t xml:space="preserve"> </w:t>
+      </w:r>
+      <w:r>
+        <w:rPr>
+          <w:sz w:val="20"/>
+        </w:rPr>
         <w:t>dans l’</w:t>
       </w:r>
       <w:r>
@@ -762,7 +793,7 @@
         <w:rPr>
           <w:sz w:val="20"/>
         </w:rPr>
-        <w:t xml:space="preserve"> si tel n’est pas possible </w:t>
+        <w:t xml:space="preserve"> </w:t>
       </w:r>
     </w:p>
     <w:p>
@@ -791,26 +822,44 @@
           <w:numId w:val="5"/>
         </w:numPr>
         <w:rPr>
+          <w:color w:val="FF0000"/>
           <w:sz w:val="20"/>
         </w:rPr>
       </w:pPr>
       <w:r>
         <w:rPr>
+          <w:color w:val="FF0000"/>
           <w:sz w:val="20"/>
         </w:rPr>
-        <w:t>Afficher p</w:t>
-      </w:r>
-      <w:r>
-        <w:rPr>
+        <w:t xml:space="preserve">Utiliser </w:t>
+      </w:r>
+      <w:r>
+        <w:rPr>
+          <w:color w:val="FF0000"/>
           <w:sz w:val="20"/>
         </w:rPr>
-        <w:t>lusieurs vues</w:t>
-      </w:r>
-      <w:r>
-        <w:rPr>
+        <w:t>des paramètres</w:t>
+      </w:r>
+      <w:r>
+        <w:rPr>
+          <w:color w:val="FF0000"/>
           <w:sz w:val="20"/>
         </w:rPr>
-        <w:t xml:space="preserve"> </w:t>
+        <w:t xml:space="preserve"> de recherche </w:t>
+      </w:r>
+      <w:r>
+        <w:rPr>
+          <w:color w:val="FF0000"/>
+          <w:sz w:val="20"/>
+        </w:rPr>
+        <w:t>ex :</w:t>
+      </w:r>
+      <w:r>
+        <w:rPr>
+          <w:color w:val="FF0000"/>
+          <w:sz w:val="20"/>
+        </w:rPr>
+        <w:t>(enlever les fichiers système)</w:t>
       </w:r>
     </w:p>
     <w:p>
@@ -826,48 +875,7 @@
       </w:pPr>
       <w:r>
         <w:rPr>
-          <w:sz w:val="20"/>
-        </w:rPr>
-        <w:t xml:space="preserve">Utiliser </w:t>
-      </w:r>
-      <w:r>
-        <w:rPr>
-          <w:sz w:val="20"/>
-        </w:rPr>
-        <w:t>des paramètres</w:t>
-      </w:r>
-      <w:r>
-        <w:rPr>
-          <w:sz w:val="20"/>
-        </w:rPr>
-        <w:t xml:space="preserve"> de recherche </w:t>
-      </w:r>
-      <w:r>
-        <w:rPr>
-          <w:sz w:val="20"/>
-        </w:rPr>
-        <w:t>ex :</w:t>
-      </w:r>
-      <w:r>
-        <w:rPr>
-          <w:sz w:val="20"/>
-        </w:rPr>
-        <w:t>(enlever les fichiers système)</w:t>
-      </w:r>
-    </w:p>
-    <w:p>
-      <w:pPr>
-        <w:pStyle w:val="Paragraphedeliste"/>
-        <w:numPr>
-          <w:ilvl w:val="0"/>
-          <w:numId w:val="5"/>
-        </w:numPr>
-        <w:rPr>
-          <w:sz w:val="20"/>
-        </w:rPr>
-      </w:pPr>
-      <w:r>
-        <w:rPr>
+          <w:color w:val="FF0000"/>
           <w:sz w:val="20"/>
         </w:rPr>
         <w:t>(Optionnel) Ajouter des tags aux différents fichier, pour faciliter la recherche</w:t>
@@ -932,7 +940,6 @@
     </w:p>
     <w:p>
       <w:r>
-        <w:lastRenderedPageBreak/>
         <w:t>Notre application ne sera pas testée sur une autre plateforme que Windows 10.  Seul notre client et ses collaborateurs sont concerné</w:t>
       </w:r>
       <w:r>
@@ -960,6 +967,7 @@
         </w:numPr>
       </w:pPr>
       <w:r>
+        <w:lastRenderedPageBreak/>
         <w:t>Enveloppe budgétaire</w:t>
       </w:r>
     </w:p>
@@ -1013,6 +1021,36 @@
       <w:r>
         <w:t>.</w:t>
       </w:r>
+    </w:p>
+    <w:p>
+      <w:pPr>
+        <w:autoSpaceDE w:val="0"/>
+        <w:autoSpaceDN w:val="0"/>
+        <w:adjustRightInd w:val="0"/>
+        <w:spacing w:after="0" w:line="240" w:lineRule="auto"/>
+      </w:pPr>
+    </w:p>
+    <w:p>
+      <w:pPr>
+        <w:autoSpaceDE w:val="0"/>
+        <w:autoSpaceDN w:val="0"/>
+        <w:adjustRightInd w:val="0"/>
+        <w:spacing w:after="0" w:line="240" w:lineRule="auto"/>
+      </w:pPr>
+      <w:r>
+        <w:t>Notre horaire compte 13 semaines de travails ou nous allons travailler 4h30 par semaine. L’estimation des couts de la solution s’</w:t>
+      </w:r>
+      <w:r>
+        <w:t>élèvera</w:t>
+      </w:r>
+      <w:r>
+        <w:t xml:space="preserve"> donc à : 1462,50 francs</w:t>
+      </w:r>
+      <w:r>
+        <w:t>.</w:t>
+      </w:r>
+      <w:bookmarkStart w:id="0" w:name="_GoBack"/>
+      <w:bookmarkEnd w:id="0"/>
     </w:p>
     <w:p>
       <w:pPr>
@@ -1447,6 +1485,33 @@
       </w:r>
       <w:r>
         <w:t>autre filtre</w:t>
+      </w:r>
+    </w:p>
+    <w:p>
+      <w:pPr>
+        <w:pStyle w:val="Paragraphedeliste"/>
+        <w:numPr>
+          <w:ilvl w:val="1"/>
+          <w:numId w:val="7"/>
+        </w:numPr>
+      </w:pPr>
+      <w:r>
+        <w:t>Rechercher à l’intérieur du fichier</w:t>
+      </w:r>
+      <w:r>
+        <w:t xml:space="preserve"> </w:t>
+      </w:r>
+    </w:p>
+    <w:p>
+      <w:pPr>
+        <w:pStyle w:val="Paragraphedeliste"/>
+        <w:numPr>
+          <w:ilvl w:val="0"/>
+          <w:numId w:val="7"/>
+        </w:numPr>
+      </w:pPr>
+      <w:r>
+        <w:t>Choisir l’emplacement de la recherche</w:t>
       </w:r>
     </w:p>
     <w:p>
@@ -1677,6 +1742,452 @@
         <w:t> : won't have this time but would like in the future, ne sera pas fait cette fois mais sera fait plus tard (luxe, c'est votre zone d'optimisation budgétaire).</w:t>
       </w:r>
     </w:p>
+    <w:tbl>
+      <w:tblPr>
+        <w:tblStyle w:val="Grilledutableau"/>
+        <w:tblW w:w="0" w:type="auto"/>
+        <w:tblLook w:val="04A0" w:firstRow="1" w:lastRow="0" w:firstColumn="1" w:lastColumn="0" w:noHBand="0" w:noVBand="1"/>
+      </w:tblPr>
+      <w:tblGrid>
+        <w:gridCol w:w="2972"/>
+        <w:gridCol w:w="859"/>
+        <w:gridCol w:w="5231"/>
+      </w:tblGrid>
+      <w:tr>
+        <w:tc>
+          <w:tcPr>
+            <w:tcW w:w="2972" w:type="dxa"/>
+          </w:tcPr>
+          <w:p>
+            <w:r>
+              <w:t>Identifiant</w:t>
+            </w:r>
+          </w:p>
+        </w:tc>
+        <w:tc>
+          <w:tcPr>
+            <w:tcW w:w="6090" w:type="dxa"/>
+            <w:gridSpan w:val="2"/>
+          </w:tcPr>
+          <w:p>
+            <w:r>
+              <w:t>Scenario_</w:t>
+            </w:r>
+            <w:r>
+              <w:t>SelectFolder</w:t>
+            </w:r>
+          </w:p>
+        </w:tc>
+      </w:tr>
+      <w:tr>
+        <w:tc>
+          <w:tcPr>
+            <w:tcW w:w="2972" w:type="dxa"/>
+          </w:tcPr>
+          <w:p>
+            <w:r>
+              <w:t>En tant que</w:t>
+            </w:r>
+          </w:p>
+        </w:tc>
+        <w:tc>
+          <w:tcPr>
+            <w:tcW w:w="6090" w:type="dxa"/>
+            <w:gridSpan w:val="2"/>
+          </w:tcPr>
+          <w:p>
+            <w:r>
+              <w:t>Utilisateur</w:t>
+            </w:r>
+          </w:p>
+        </w:tc>
+      </w:tr>
+      <w:tr>
+        <w:tc>
+          <w:tcPr>
+            <w:tcW w:w="2972" w:type="dxa"/>
+          </w:tcPr>
+          <w:p>
+            <w:r>
+              <w:t>Je veux</w:t>
+            </w:r>
+          </w:p>
+        </w:tc>
+        <w:tc>
+          <w:tcPr>
+            <w:tcW w:w="6090" w:type="dxa"/>
+            <w:gridSpan w:val="2"/>
+          </w:tcPr>
+          <w:p>
+            <w:r>
+              <w:t>Sélectionner le dossier dans lequel effectuer ma recherche</w:t>
+            </w:r>
+          </w:p>
+        </w:tc>
+      </w:tr>
+      <w:tr>
+        <w:tc>
+          <w:tcPr>
+            <w:tcW w:w="2972" w:type="dxa"/>
+          </w:tcPr>
+          <w:p>
+            <w:r>
+              <w:t>Pour</w:t>
+            </w:r>
+          </w:p>
+        </w:tc>
+        <w:tc>
+          <w:tcPr>
+            <w:tcW w:w="6090" w:type="dxa"/>
+            <w:gridSpan w:val="2"/>
+          </w:tcPr>
+          <w:p>
+            <w:r>
+              <w:t xml:space="preserve">Trouver le fichier que je cherche </w:t>
+            </w:r>
+          </w:p>
+        </w:tc>
+      </w:tr>
+      <w:tr>
+        <w:tc>
+          <w:tcPr>
+            <w:tcW w:w="2972" w:type="dxa"/>
+          </w:tcPr>
+          <w:p>
+            <w:r>
+              <w:t>Charge estimée</w:t>
+            </w:r>
+          </w:p>
+        </w:tc>
+        <w:tc>
+          <w:tcPr>
+            <w:tcW w:w="6090" w:type="dxa"/>
+            <w:gridSpan w:val="2"/>
+          </w:tcPr>
+          <w:p>
+            <w:r>
+              <w:t>4</w:t>
+            </w:r>
+            <w:r>
+              <w:t>h </w:t>
+            </w:r>
+          </w:p>
+        </w:tc>
+      </w:tr>
+      <w:tr>
+        <w:tc>
+          <w:tcPr>
+            <w:tcW w:w="2972" w:type="dxa"/>
+          </w:tcPr>
+          <w:p>
+            <w:r>
+              <w:t>Priorité</w:t>
+            </w:r>
+          </w:p>
+        </w:tc>
+        <w:tc>
+          <w:tcPr>
+            <w:tcW w:w="6090" w:type="dxa"/>
+            <w:gridSpan w:val="2"/>
+          </w:tcPr>
+          <w:p>
+            <w:r>
+              <w:t>Must</w:t>
+            </w:r>
+          </w:p>
+        </w:tc>
+      </w:tr>
+      <w:tr>
+        <w:tc>
+          <w:tcPr>
+            <w:tcW w:w="2972" w:type="dxa"/>
+            <w:shd w:val="clear" w:color="auto" w:fill="D9D9D9" w:themeFill="background1" w:themeFillShade="D9"/>
+          </w:tcPr>
+          <w:p>
+            <w:r>
+              <w:t>Scénario</w:t>
+            </w:r>
+          </w:p>
+        </w:tc>
+        <w:tc>
+          <w:tcPr>
+            <w:tcW w:w="859" w:type="dxa"/>
+            <w:shd w:val="clear" w:color="auto" w:fill="D9D9D9" w:themeFill="background1" w:themeFillShade="D9"/>
+          </w:tcPr>
+          <w:p>
+            <w:r>
+              <w:t xml:space="preserve">Étapes </w:t>
+            </w:r>
+          </w:p>
+        </w:tc>
+        <w:tc>
+          <w:tcPr>
+            <w:tcW w:w="5231" w:type="dxa"/>
+            <w:shd w:val="clear" w:color="auto" w:fill="D9D9D9" w:themeFill="background1" w:themeFillShade="D9"/>
+          </w:tcPr>
+          <w:p>
+            <w:r>
+              <w:t>Description</w:t>
+            </w:r>
+          </w:p>
+        </w:tc>
+      </w:tr>
+      <w:tr>
+        <w:tc>
+          <w:tcPr>
+            <w:tcW w:w="2972" w:type="dxa"/>
+            <w:vMerge w:val="restart"/>
+          </w:tcPr>
+          <w:p>
+            <w:r>
+              <w:t>L’utilisateur parcours le chemin du disque pour pointer sur le fichier ou il souhaite faire la recherche</w:t>
+            </w:r>
+          </w:p>
+          <w:p/>
+          <w:p/>
+          <w:p/>
+          <w:p/>
+          <w:p>
+            <w:r>
+              <w:t>U : Utilisateur</w:t>
+            </w:r>
+          </w:p>
+          <w:p>
+            <w:r>
+              <w:t xml:space="preserve">S : Système </w:t>
+            </w:r>
+          </w:p>
+        </w:tc>
+        <w:tc>
+          <w:tcPr>
+            <w:tcW w:w="859" w:type="dxa"/>
+          </w:tcPr>
+          <w:p>
+            <w:pPr>
+              <w:jc w:val="center"/>
+            </w:pPr>
+            <w:r>
+              <w:t>1</w:t>
+            </w:r>
+          </w:p>
+        </w:tc>
+        <w:tc>
+          <w:tcPr>
+            <w:tcW w:w="5231" w:type="dxa"/>
+          </w:tcPr>
+          <w:p>
+            <w:r>
+              <w:t xml:space="preserve">U : </w:t>
+            </w:r>
+            <w:r>
+              <w:t xml:space="preserve">Clique sur la liste déroulante </w:t>
+            </w:r>
+          </w:p>
+        </w:tc>
+      </w:tr>
+      <w:tr>
+        <w:tc>
+          <w:tcPr>
+            <w:tcW w:w="2972" w:type="dxa"/>
+            <w:vMerge/>
+          </w:tcPr>
+          <w:p/>
+        </w:tc>
+        <w:tc>
+          <w:tcPr>
+            <w:tcW w:w="859" w:type="dxa"/>
+          </w:tcPr>
+          <w:p>
+            <w:pPr>
+              <w:jc w:val="center"/>
+            </w:pPr>
+            <w:r>
+              <w:t>2</w:t>
+            </w:r>
+          </w:p>
+        </w:tc>
+        <w:tc>
+          <w:tcPr>
+            <w:tcW w:w="5231" w:type="dxa"/>
+          </w:tcPr>
+          <w:p>
+            <w:r>
+              <w:t>S :</w:t>
+            </w:r>
+            <w:r>
+              <w:t xml:space="preserve"> Affiche plusieurs choix de disques et l’option « parcourir »</w:t>
+            </w:r>
+          </w:p>
+        </w:tc>
+      </w:tr>
+      <w:tr>
+        <w:tc>
+          <w:tcPr>
+            <w:tcW w:w="2972" w:type="dxa"/>
+            <w:vMerge/>
+          </w:tcPr>
+          <w:p/>
+        </w:tc>
+        <w:tc>
+          <w:tcPr>
+            <w:tcW w:w="859" w:type="dxa"/>
+          </w:tcPr>
+          <w:p>
+            <w:pPr>
+              <w:jc w:val="center"/>
+            </w:pPr>
+            <w:r>
+              <w:t>3</w:t>
+            </w:r>
+          </w:p>
+        </w:tc>
+        <w:tc>
+          <w:tcPr>
+            <w:tcW w:w="5231" w:type="dxa"/>
+          </w:tcPr>
+          <w:p>
+            <w:r>
+              <w:t xml:space="preserve">U : Clique sur le bouton </w:t>
+            </w:r>
+            <w:r>
+              <w:t>« parcourir »</w:t>
+            </w:r>
+          </w:p>
+        </w:tc>
+      </w:tr>
+      <w:tr>
+        <w:tc>
+          <w:tcPr>
+            <w:tcW w:w="2972" w:type="dxa"/>
+            <w:vMerge/>
+          </w:tcPr>
+          <w:p/>
+        </w:tc>
+        <w:tc>
+          <w:tcPr>
+            <w:tcW w:w="859" w:type="dxa"/>
+          </w:tcPr>
+          <w:p>
+            <w:pPr>
+              <w:jc w:val="center"/>
+            </w:pPr>
+            <w:r>
+              <w:t>4</w:t>
+            </w:r>
+          </w:p>
+        </w:tc>
+        <w:tc>
+          <w:tcPr>
+            <w:tcW w:w="5231" w:type="dxa"/>
+          </w:tcPr>
+          <w:p>
+            <w:r>
+              <w:t>S : Ouvre l’exp</w:t>
+            </w:r>
+            <w:r>
+              <w:t>lorateur Windows au dernier emplacement choisis sur l’application</w:t>
+            </w:r>
+          </w:p>
+        </w:tc>
+      </w:tr>
+      <w:tr>
+        <w:tc>
+          <w:tcPr>
+            <w:tcW w:w="2972" w:type="dxa"/>
+            <w:vMerge/>
+          </w:tcPr>
+          <w:p/>
+        </w:tc>
+        <w:tc>
+          <w:tcPr>
+            <w:tcW w:w="859" w:type="dxa"/>
+          </w:tcPr>
+          <w:p>
+            <w:pPr>
+              <w:jc w:val="center"/>
+            </w:pPr>
+            <w:r>
+              <w:t>5</w:t>
+            </w:r>
+          </w:p>
+        </w:tc>
+        <w:tc>
+          <w:tcPr>
+            <w:tcW w:w="5231" w:type="dxa"/>
+          </w:tcPr>
+          <w:p>
+            <w:r>
+              <w:t>U : Parcours l’exploreur Windows</w:t>
+            </w:r>
+          </w:p>
+        </w:tc>
+      </w:tr>
+      <w:tr>
+        <w:tc>
+          <w:tcPr>
+            <w:tcW w:w="2972" w:type="dxa"/>
+            <w:vMerge/>
+          </w:tcPr>
+          <w:p/>
+        </w:tc>
+        <w:tc>
+          <w:tcPr>
+            <w:tcW w:w="859" w:type="dxa"/>
+          </w:tcPr>
+          <w:p>
+            <w:pPr>
+              <w:jc w:val="center"/>
+            </w:pPr>
+            <w:r>
+              <w:t>6</w:t>
+            </w:r>
+          </w:p>
+        </w:tc>
+        <w:tc>
+          <w:tcPr>
+            <w:tcW w:w="5231" w:type="dxa"/>
+          </w:tcPr>
+          <w:p>
+            <w:r>
+              <w:t>U : Sélectionne un dossier dans la liste</w:t>
+            </w:r>
+          </w:p>
+        </w:tc>
+      </w:tr>
+      <w:tr>
+        <w:tc>
+          <w:tcPr>
+            <w:tcW w:w="2972" w:type="dxa"/>
+            <w:vMerge/>
+          </w:tcPr>
+          <w:p/>
+        </w:tc>
+        <w:tc>
+          <w:tcPr>
+            <w:tcW w:w="859" w:type="dxa"/>
+          </w:tcPr>
+          <w:p>
+            <w:pPr>
+              <w:jc w:val="center"/>
+            </w:pPr>
+            <w:r>
+              <w:t>7</w:t>
+            </w:r>
+          </w:p>
+        </w:tc>
+        <w:tc>
+          <w:tcPr>
+            <w:tcW w:w="5231" w:type="dxa"/>
+          </w:tcPr>
+          <w:p>
+            <w:r>
+              <w:t>S : Retourne sur l’application et affiche la liste des fichiers dans le dossier</w:t>
+            </w:r>
+          </w:p>
+        </w:tc>
+      </w:tr>
+    </w:tbl>
+    <w:p/>
     <w:p/>
     <w:tbl>
       <w:tblPr>
@@ -1686,7 +2197,8 @@
       </w:tblPr>
       <w:tblGrid>
         <w:gridCol w:w="2972"/>
-        <w:gridCol w:w="6090"/>
+        <w:gridCol w:w="859"/>
+        <w:gridCol w:w="5231"/>
       </w:tblGrid>
       <w:tr>
         <w:tc>
@@ -1702,10 +2214,14 @@
         <w:tc>
           <w:tcPr>
             <w:tcW w:w="6090" w:type="dxa"/>
-          </w:tcPr>
-          <w:p>
-            <w:r>
-              <w:t>Scenario_SelectFolde</w:t>
+            <w:gridSpan w:val="2"/>
+          </w:tcPr>
+          <w:p>
+            <w:r>
+              <w:t>Scenario_O</w:t>
+            </w:r>
+            <w:r>
+              <w:t>penWindows</w:t>
             </w:r>
           </w:p>
         </w:tc>
@@ -1724,6 +2240,7 @@
         <w:tc>
           <w:tcPr>
             <w:tcW w:w="6090" w:type="dxa"/>
+            <w:gridSpan w:val="2"/>
           </w:tcPr>
           <w:p>
             <w:r>
@@ -1746,13 +2263,11 @@
         <w:tc>
           <w:tcPr>
             <w:tcW w:w="6090" w:type="dxa"/>
-          </w:tcPr>
-          <w:p>
-            <w:r>
-              <w:t>Choisir u</w:t>
-            </w:r>
-            <w:r>
-              <w:t>n dossier dans un lecteur réseau</w:t>
+            <w:gridSpan w:val="2"/>
+          </w:tcPr>
+          <w:p>
+            <w:r>
+              <w:t>Ouvrir un fichier trouvé dans l’explorateur Windows</w:t>
             </w:r>
           </w:p>
         </w:tc>
@@ -1764,6 +2279,7 @@
           </w:tcPr>
           <w:p>
             <w:r>
+              <w:lastRenderedPageBreak/>
               <w:t>Pour</w:t>
             </w:r>
           </w:p>
@@ -1771,10 +2287,11 @@
         <w:tc>
           <w:tcPr>
             <w:tcW w:w="6090" w:type="dxa"/>
-          </w:tcPr>
-          <w:p>
-            <w:r>
-              <w:t>Effectuer ma recherche à l’intérieur</w:t>
+            <w:gridSpan w:val="2"/>
+          </w:tcPr>
+          <w:p>
+            <w:r>
+              <w:t>Avoir accès au fichier dans l’explorateur Windows</w:t>
             </w:r>
           </w:p>
         </w:tc>
@@ -1793,10 +2310,14 @@
         <w:tc>
           <w:tcPr>
             <w:tcW w:w="6090" w:type="dxa"/>
-          </w:tcPr>
-          <w:p>
-            <w:r>
-              <w:t xml:space="preserve">4h ? </w:t>
+            <w:gridSpan w:val="2"/>
+          </w:tcPr>
+          <w:p>
+            <w:r>
+              <w:t>3</w:t>
+            </w:r>
+            <w:r>
+              <w:t>h </w:t>
             </w:r>
           </w:p>
         </w:tc>
@@ -1815,10 +2336,237 @@
         <w:tc>
           <w:tcPr>
             <w:tcW w:w="6090" w:type="dxa"/>
+            <w:gridSpan w:val="2"/>
           </w:tcPr>
           <w:p>
             <w:r>
               <w:t>Must</w:t>
+            </w:r>
+          </w:p>
+        </w:tc>
+      </w:tr>
+      <w:tr>
+        <w:tc>
+          <w:tcPr>
+            <w:tcW w:w="2972" w:type="dxa"/>
+            <w:shd w:val="clear" w:color="auto" w:fill="D9D9D9" w:themeFill="background1" w:themeFillShade="D9"/>
+          </w:tcPr>
+          <w:p>
+            <w:r>
+              <w:t>Scénario</w:t>
+            </w:r>
+          </w:p>
+        </w:tc>
+        <w:tc>
+          <w:tcPr>
+            <w:tcW w:w="859" w:type="dxa"/>
+            <w:shd w:val="clear" w:color="auto" w:fill="D9D9D9" w:themeFill="background1" w:themeFillShade="D9"/>
+          </w:tcPr>
+          <w:p>
+            <w:r>
+              <w:t xml:space="preserve">Étapes </w:t>
+            </w:r>
+          </w:p>
+        </w:tc>
+        <w:tc>
+          <w:tcPr>
+            <w:tcW w:w="5231" w:type="dxa"/>
+            <w:shd w:val="clear" w:color="auto" w:fill="D9D9D9" w:themeFill="background1" w:themeFillShade="D9"/>
+          </w:tcPr>
+          <w:p>
+            <w:r>
+              <w:t>Description</w:t>
+            </w:r>
+          </w:p>
+        </w:tc>
+      </w:tr>
+      <w:tr>
+        <w:tc>
+          <w:tcPr>
+            <w:tcW w:w="2972" w:type="dxa"/>
+            <w:vMerge w:val="restart"/>
+          </w:tcPr>
+          <w:p>
+            <w:r>
+              <w:t>L</w:t>
+            </w:r>
+            <w:r>
+              <w:t>’</w:t>
+            </w:r>
+            <w:r>
+              <w:t>utilisateur</w:t>
+            </w:r>
+            <w:r>
+              <w:t xml:space="preserve"> sélectionne un fichier et </w:t>
+            </w:r>
+            <w:r>
+              <w:t xml:space="preserve">ouvre </w:t>
+            </w:r>
+            <w:r>
+              <w:t xml:space="preserve">l’explorateur Windows </w:t>
+            </w:r>
+            <w:r>
+              <w:t xml:space="preserve">sur le fichier </w:t>
+            </w:r>
+            <w:r>
+              <w:t>choisi</w:t>
+            </w:r>
+          </w:p>
+          <w:p/>
+          <w:p>
+            <w:r>
+              <w:t>U : Utilisateur</w:t>
+            </w:r>
+          </w:p>
+          <w:p>
+            <w:r>
+              <w:t xml:space="preserve">S : Système </w:t>
+            </w:r>
+          </w:p>
+        </w:tc>
+        <w:tc>
+          <w:tcPr>
+            <w:tcW w:w="859" w:type="dxa"/>
+          </w:tcPr>
+          <w:p>
+            <w:pPr>
+              <w:jc w:val="center"/>
+            </w:pPr>
+            <w:r>
+              <w:t>1</w:t>
+            </w:r>
+          </w:p>
+        </w:tc>
+        <w:tc>
+          <w:tcPr>
+            <w:tcW w:w="5231" w:type="dxa"/>
+          </w:tcPr>
+          <w:p>
+            <w:r>
+              <w:t xml:space="preserve">U : </w:t>
+            </w:r>
+            <w:r>
+              <w:t xml:space="preserve">Sélectionne un fichier </w:t>
+            </w:r>
+            <w:r>
+              <w:t>recherché</w:t>
+            </w:r>
+            <w:r>
+              <w:t xml:space="preserve"> </w:t>
+            </w:r>
+            <w:r>
+              <w:t>ou récent</w:t>
+            </w:r>
+          </w:p>
+        </w:tc>
+      </w:tr>
+      <w:tr>
+        <w:tc>
+          <w:tcPr>
+            <w:tcW w:w="2972" w:type="dxa"/>
+            <w:vMerge/>
+          </w:tcPr>
+          <w:p/>
+        </w:tc>
+        <w:tc>
+          <w:tcPr>
+            <w:tcW w:w="859" w:type="dxa"/>
+          </w:tcPr>
+          <w:p>
+            <w:pPr>
+              <w:jc w:val="center"/>
+            </w:pPr>
+            <w:r>
+              <w:t>2</w:t>
+            </w:r>
+          </w:p>
+        </w:tc>
+        <w:tc>
+          <w:tcPr>
+            <w:tcW w:w="5231" w:type="dxa"/>
+          </w:tcPr>
+          <w:p>
+            <w:r>
+              <w:t>S :</w:t>
+            </w:r>
+            <w:r>
+              <w:t xml:space="preserve"> S</w:t>
+            </w:r>
+            <w:r>
+              <w:t>urligne le fichier et affiche une prévisualisation</w:t>
+            </w:r>
+            <w:r>
+              <w:t xml:space="preserve"> de celui-ci</w:t>
+            </w:r>
+          </w:p>
+        </w:tc>
+      </w:tr>
+      <w:tr>
+        <w:tc>
+          <w:tcPr>
+            <w:tcW w:w="2972" w:type="dxa"/>
+            <w:vMerge/>
+          </w:tcPr>
+          <w:p/>
+        </w:tc>
+        <w:tc>
+          <w:tcPr>
+            <w:tcW w:w="859" w:type="dxa"/>
+          </w:tcPr>
+          <w:p>
+            <w:pPr>
+              <w:jc w:val="center"/>
+            </w:pPr>
+            <w:r>
+              <w:t>3</w:t>
+            </w:r>
+          </w:p>
+        </w:tc>
+        <w:tc>
+          <w:tcPr>
+            <w:tcW w:w="5231" w:type="dxa"/>
+          </w:tcPr>
+          <w:p>
+            <w:r>
+              <w:t>U : Clique sur le bouton « Open in Explorer »</w:t>
+            </w:r>
+          </w:p>
+        </w:tc>
+      </w:tr>
+      <w:tr>
+        <w:tc>
+          <w:tcPr>
+            <w:tcW w:w="2972" w:type="dxa"/>
+            <w:vMerge/>
+          </w:tcPr>
+          <w:p/>
+        </w:tc>
+        <w:tc>
+          <w:tcPr>
+            <w:tcW w:w="859" w:type="dxa"/>
+          </w:tcPr>
+          <w:p>
+            <w:pPr>
+              <w:jc w:val="center"/>
+            </w:pPr>
+            <w:r>
+              <w:t>4</w:t>
+            </w:r>
+          </w:p>
+        </w:tc>
+        <w:tc>
+          <w:tcPr>
+            <w:tcW w:w="5231" w:type="dxa"/>
+          </w:tcPr>
+          <w:p>
+            <w:r>
+              <w:t>S : Ouvre l’explorateur Windows et le place à l’endroit où</w:t>
+            </w:r>
+            <w:r>
+              <w:t xml:space="preserve"> le fichier </w:t>
+            </w:r>
+            <w:r>
+              <w:t>est classé en le sélectionnant</w:t>
             </w:r>
           </w:p>
         </w:tc>
@@ -1832,41 +2580,38 @@
         <w:tblLook w:val="04A0" w:firstRow="1" w:lastRow="0" w:firstColumn="1" w:lastColumn="0" w:noHBand="0" w:noVBand="1"/>
       </w:tblPr>
       <w:tblGrid>
-        <w:gridCol w:w="3020"/>
-        <w:gridCol w:w="944"/>
-        <w:gridCol w:w="5098"/>
+        <w:gridCol w:w="2972"/>
+        <w:gridCol w:w="859"/>
+        <w:gridCol w:w="5231"/>
       </w:tblGrid>
       <w:tr>
         <w:tc>
           <w:tcPr>
-            <w:tcW w:w="3020" w:type="dxa"/>
-            <w:shd w:val="clear" w:color="auto" w:fill="D9D9D9" w:themeFill="background1" w:themeFillShade="D9"/>
-          </w:tcPr>
-          <w:p>
-            <w:r>
-              <w:t>Scénario</w:t>
-            </w:r>
-          </w:p>
-        </w:tc>
-        <w:tc>
-          <w:tcPr>
-            <w:tcW w:w="944" w:type="dxa"/>
-            <w:shd w:val="clear" w:color="auto" w:fill="D9D9D9" w:themeFill="background1" w:themeFillShade="D9"/>
-          </w:tcPr>
-          <w:p>
-            <w:r>
-              <w:t xml:space="preserve">Étapes </w:t>
-            </w:r>
-          </w:p>
-        </w:tc>
-        <w:tc>
-          <w:tcPr>
-            <w:tcW w:w="5098" w:type="dxa"/>
-            <w:shd w:val="clear" w:color="auto" w:fill="D9D9D9" w:themeFill="background1" w:themeFillShade="D9"/>
-          </w:tcPr>
-          <w:p>
-            <w:r>
-              <w:t>Description</w:t>
+            <w:tcW w:w="2972" w:type="dxa"/>
+          </w:tcPr>
+          <w:p>
+            <w:r>
+              <w:t>Identifiant</w:t>
+            </w:r>
+          </w:p>
+        </w:tc>
+        <w:tc>
+          <w:tcPr>
+            <w:tcW w:w="6090" w:type="dxa"/>
+            <w:gridSpan w:val="2"/>
+          </w:tcPr>
+          <w:p>
+            <w:r>
+              <w:t>Scenario_</w:t>
+            </w:r>
+            <w:r>
+              <w:t>O</w:t>
+            </w:r>
+            <w:r>
+              <w:t>pen</w:t>
+            </w:r>
+            <w:r>
+              <w:t>Appli</w:t>
             </w:r>
           </w:p>
         </w:tc>
@@ -1874,137 +2619,706 @@
       <w:tr>
         <w:tc>
           <w:tcPr>
-            <w:tcW w:w="3020" w:type="dxa"/>
-            <w:vMerge w:val="restart"/>
-          </w:tcPr>
-          <w:p>
-            <w:r>
-              <w:t>L’utilisateur sélectionne un lecteur et un dossier</w:t>
-            </w:r>
-          </w:p>
-          <w:p/>
-          <w:p>
-            <w:r>
-              <w:t>U : Utilisateur</w:t>
-            </w:r>
-          </w:p>
-          <w:p>
-            <w:r>
-              <w:t xml:space="preserve">S : Système </w:t>
-            </w:r>
-          </w:p>
-        </w:tc>
-        <w:tc>
-          <w:tcPr>
-            <w:tcW w:w="944" w:type="dxa"/>
-          </w:tcPr>
-          <w:p>
-            <w:r>
-              <w:t>1</w:t>
-            </w:r>
-          </w:p>
-        </w:tc>
-        <w:tc>
-          <w:tcPr>
-            <w:tcW w:w="5098" w:type="dxa"/>
-          </w:tcPr>
-          <w:p/>
+            <w:tcW w:w="2972" w:type="dxa"/>
+          </w:tcPr>
+          <w:p>
+            <w:r>
+              <w:t>En tant que</w:t>
+            </w:r>
+          </w:p>
+        </w:tc>
+        <w:tc>
+          <w:tcPr>
+            <w:tcW w:w="6090" w:type="dxa"/>
+            <w:gridSpan w:val="2"/>
+          </w:tcPr>
+          <w:p>
+            <w:r>
+              <w:t>Utilisateur</w:t>
+            </w:r>
+          </w:p>
         </w:tc>
       </w:tr>
       <w:tr>
         <w:tc>
           <w:tcPr>
-            <w:tcW w:w="3020" w:type="dxa"/>
-            <w:vMerge/>
-          </w:tcPr>
-          <w:p/>
-        </w:tc>
-        <w:tc>
-          <w:tcPr>
-            <w:tcW w:w="944" w:type="dxa"/>
-          </w:tcPr>
-          <w:p>
-            <w:r>
-              <w:t>2</w:t>
-            </w:r>
-          </w:p>
-        </w:tc>
-        <w:tc>
-          <w:tcPr>
-            <w:tcW w:w="5098" w:type="dxa"/>
-          </w:tcPr>
-          <w:p/>
+            <w:tcW w:w="2972" w:type="dxa"/>
+          </w:tcPr>
+          <w:p>
+            <w:r>
+              <w:t>Je veux</w:t>
+            </w:r>
+          </w:p>
+        </w:tc>
+        <w:tc>
+          <w:tcPr>
+            <w:tcW w:w="6090" w:type="dxa"/>
+            <w:gridSpan w:val="2"/>
+          </w:tcPr>
+          <w:p>
+            <w:r>
+              <w:t xml:space="preserve">Ouvrir un fichier trouvé </w:t>
+            </w:r>
+            <w:r>
+              <w:t>avec l’application par défaut</w:t>
+            </w:r>
+          </w:p>
         </w:tc>
       </w:tr>
       <w:tr>
         <w:tc>
           <w:tcPr>
-            <w:tcW w:w="3020" w:type="dxa"/>
-            <w:vMerge/>
-          </w:tcPr>
-          <w:p/>
-        </w:tc>
-        <w:tc>
-          <w:tcPr>
-            <w:tcW w:w="944" w:type="dxa"/>
-          </w:tcPr>
-          <w:p>
-            <w:r>
-              <w:t>3</w:t>
-            </w:r>
-          </w:p>
-        </w:tc>
-        <w:tc>
-          <w:tcPr>
-            <w:tcW w:w="5098" w:type="dxa"/>
-          </w:tcPr>
-          <w:p/>
+            <w:tcW w:w="2972" w:type="dxa"/>
+          </w:tcPr>
+          <w:p>
+            <w:r>
+              <w:t>Pour</w:t>
+            </w:r>
+          </w:p>
+        </w:tc>
+        <w:tc>
+          <w:tcPr>
+            <w:tcW w:w="6090" w:type="dxa"/>
+            <w:gridSpan w:val="2"/>
+          </w:tcPr>
+          <w:p>
+            <w:r>
+              <w:t>Accéder au fichier rapidement</w:t>
+            </w:r>
+          </w:p>
         </w:tc>
       </w:tr>
       <w:tr>
         <w:tc>
           <w:tcPr>
-            <w:tcW w:w="3020" w:type="dxa"/>
-            <w:vMerge/>
-          </w:tcPr>
-          <w:p/>
-        </w:tc>
-        <w:tc>
-          <w:tcPr>
-            <w:tcW w:w="944" w:type="dxa"/>
-          </w:tcPr>
-          <w:p>
-            <w:r>
-              <w:t>4</w:t>
-            </w:r>
-          </w:p>
-        </w:tc>
-        <w:tc>
-          <w:tcPr>
-            <w:tcW w:w="5098" w:type="dxa"/>
-          </w:tcPr>
-          <w:p/>
+            <w:tcW w:w="2972" w:type="dxa"/>
+          </w:tcPr>
+          <w:p>
+            <w:r>
+              <w:t>Charge estimée</w:t>
+            </w:r>
+          </w:p>
+        </w:tc>
+        <w:tc>
+          <w:tcPr>
+            <w:tcW w:w="6090" w:type="dxa"/>
+            <w:gridSpan w:val="2"/>
+          </w:tcPr>
+          <w:p>
+            <w:r>
+              <w:t>3</w:t>
+            </w:r>
+            <w:r>
+              <w:t>h </w:t>
+            </w:r>
+          </w:p>
         </w:tc>
       </w:tr>
       <w:tr>
         <w:tc>
           <w:tcPr>
-            <w:tcW w:w="3020" w:type="dxa"/>
+            <w:tcW w:w="2972" w:type="dxa"/>
+          </w:tcPr>
+          <w:p>
+            <w:r>
+              <w:t>Priorité</w:t>
+            </w:r>
+          </w:p>
+        </w:tc>
+        <w:tc>
+          <w:tcPr>
+            <w:tcW w:w="6090" w:type="dxa"/>
+            <w:gridSpan w:val="2"/>
+          </w:tcPr>
+          <w:p>
+            <w:r>
+              <w:t>Must</w:t>
+            </w:r>
+          </w:p>
+        </w:tc>
+      </w:tr>
+      <w:tr>
+        <w:tc>
+          <w:tcPr>
+            <w:tcW w:w="2972" w:type="dxa"/>
+            <w:shd w:val="clear" w:color="auto" w:fill="D9D9D9" w:themeFill="background1" w:themeFillShade="D9"/>
+          </w:tcPr>
+          <w:p>
+            <w:r>
+              <w:t>Scénario</w:t>
+            </w:r>
+          </w:p>
+        </w:tc>
+        <w:tc>
+          <w:tcPr>
+            <w:tcW w:w="859" w:type="dxa"/>
+            <w:shd w:val="clear" w:color="auto" w:fill="D9D9D9" w:themeFill="background1" w:themeFillShade="D9"/>
+          </w:tcPr>
+          <w:p>
+            <w:r>
+              <w:t xml:space="preserve">Étapes </w:t>
+            </w:r>
+          </w:p>
+        </w:tc>
+        <w:tc>
+          <w:tcPr>
+            <w:tcW w:w="5231" w:type="dxa"/>
+            <w:shd w:val="clear" w:color="auto" w:fill="D9D9D9" w:themeFill="background1" w:themeFillShade="D9"/>
+          </w:tcPr>
+          <w:p>
+            <w:r>
+              <w:t>Description</w:t>
+            </w:r>
+          </w:p>
+        </w:tc>
+      </w:tr>
+      <w:tr>
+        <w:tc>
+          <w:tcPr>
+            <w:tcW w:w="2972" w:type="dxa"/>
+            <w:vMerge w:val="restart"/>
+          </w:tcPr>
+          <w:p>
+            <w:r>
+              <w:t>L</w:t>
+            </w:r>
+            <w:r>
+              <w:t>’utilisateu</w:t>
+            </w:r>
+            <w:r>
+              <w:t xml:space="preserve">r ouvre le fichier </w:t>
+            </w:r>
+            <w:r>
+              <w:t>sélectionné avec l’application par défaut</w:t>
+            </w:r>
+            <w:r>
+              <w:t xml:space="preserve"> suivant le format du fichier</w:t>
+            </w:r>
+          </w:p>
+          <w:p/>
+          <w:p>
+            <w:r>
+              <w:t>U : Utilisateur</w:t>
+            </w:r>
+          </w:p>
+          <w:p>
+            <w:r>
+              <w:t xml:space="preserve">S : Système </w:t>
+            </w:r>
+          </w:p>
+        </w:tc>
+        <w:tc>
+          <w:tcPr>
+            <w:tcW w:w="859" w:type="dxa"/>
+          </w:tcPr>
+          <w:p>
+            <w:pPr>
+              <w:jc w:val="center"/>
+            </w:pPr>
+            <w:r>
+              <w:t>1</w:t>
+            </w:r>
+          </w:p>
+        </w:tc>
+        <w:tc>
+          <w:tcPr>
+            <w:tcW w:w="5231" w:type="dxa"/>
+          </w:tcPr>
+          <w:p>
+            <w:r>
+              <w:t>U : Sélectionne un fichier recherché</w:t>
+            </w:r>
+            <w:r>
+              <w:t xml:space="preserve"> ou récent</w:t>
+            </w:r>
+          </w:p>
+        </w:tc>
+      </w:tr>
+      <w:tr>
+        <w:tc>
+          <w:tcPr>
+            <w:tcW w:w="2972" w:type="dxa"/>
             <w:vMerge/>
           </w:tcPr>
           <w:p/>
         </w:tc>
         <w:tc>
           <w:tcPr>
-            <w:tcW w:w="944" w:type="dxa"/>
+            <w:tcW w:w="859" w:type="dxa"/>
+          </w:tcPr>
+          <w:p>
+            <w:pPr>
+              <w:jc w:val="center"/>
+            </w:pPr>
+            <w:r>
+              <w:t>2</w:t>
+            </w:r>
+          </w:p>
+        </w:tc>
+        <w:tc>
+          <w:tcPr>
+            <w:tcW w:w="5231" w:type="dxa"/>
+          </w:tcPr>
+          <w:p>
+            <w:r>
+              <w:t>S : Surligne le fichier et affiche une prévisualisation de celui-ci</w:t>
+            </w:r>
+          </w:p>
+        </w:tc>
+      </w:tr>
+      <w:tr>
+        <w:tc>
+          <w:tcPr>
+            <w:tcW w:w="2972" w:type="dxa"/>
+            <w:vMerge/>
           </w:tcPr>
           <w:p/>
         </w:tc>
         <w:tc>
           <w:tcPr>
-            <w:tcW w:w="5098" w:type="dxa"/>
+            <w:tcW w:w="859" w:type="dxa"/>
+          </w:tcPr>
+          <w:p>
+            <w:pPr>
+              <w:jc w:val="center"/>
+            </w:pPr>
+            <w:r>
+              <w:t>3</w:t>
+            </w:r>
+          </w:p>
+        </w:tc>
+        <w:tc>
+          <w:tcPr>
+            <w:tcW w:w="5231" w:type="dxa"/>
+          </w:tcPr>
+          <w:p>
+            <w:r>
+              <w:t>U : Clique sur le bouton « Open»</w:t>
+            </w:r>
+          </w:p>
+        </w:tc>
+      </w:tr>
+      <w:tr>
+        <w:tc>
+          <w:tcPr>
+            <w:tcW w:w="2972" w:type="dxa"/>
+            <w:vMerge/>
           </w:tcPr>
           <w:p/>
+        </w:tc>
+        <w:tc>
+          <w:tcPr>
+            <w:tcW w:w="859" w:type="dxa"/>
+          </w:tcPr>
+          <w:p>
+            <w:pPr>
+              <w:jc w:val="center"/>
+            </w:pPr>
+            <w:r>
+              <w:t>4</w:t>
+            </w:r>
+          </w:p>
+        </w:tc>
+        <w:tc>
+          <w:tcPr>
+            <w:tcW w:w="5231" w:type="dxa"/>
+          </w:tcPr>
+          <w:p>
+            <w:r>
+              <w:t>S : Ouvre l</w:t>
+            </w:r>
+            <w:r>
+              <w:t xml:space="preserve">’application par défaut de l’utilisateur, correspondant au type de fichier choisi. </w:t>
+            </w:r>
+          </w:p>
+        </w:tc>
+      </w:tr>
+      <w:tr>
+        <w:tc>
+          <w:tcPr>
+            <w:tcW w:w="2972" w:type="dxa"/>
+          </w:tcPr>
+          <w:p>
+            <w:r>
+              <w:t>Extensions</w:t>
+            </w:r>
+          </w:p>
+        </w:tc>
+        <w:tc>
+          <w:tcPr>
+            <w:tcW w:w="859" w:type="dxa"/>
+          </w:tcPr>
+          <w:p>
+            <w:pPr>
+              <w:jc w:val="center"/>
+            </w:pPr>
+            <w:r>
+              <w:t>4a</w:t>
+            </w:r>
+          </w:p>
+        </w:tc>
+        <w:tc>
+          <w:tcPr>
+            <w:tcW w:w="5231" w:type="dxa"/>
+          </w:tcPr>
+          <w:p>
+            <w:pPr>
+              <w:rPr>
+                <w:i/>
+              </w:rPr>
+            </w:pPr>
+            <w:r>
+              <w:rPr>
+                <w:i/>
+              </w:rPr>
+              <w:t xml:space="preserve">Aucune application de base sélectionnée </w:t>
+            </w:r>
+          </w:p>
+          <w:p>
+            <w:r>
+              <w:t xml:space="preserve">S : Impossible d’ouvrir le fichier, affichage d’un message d’erreur. </w:t>
+            </w:r>
+          </w:p>
+        </w:tc>
+      </w:tr>
+    </w:tbl>
+    <w:p/>
+    <w:tbl>
+      <w:tblPr>
+        <w:tblStyle w:val="Grilledutableau"/>
+        <w:tblW w:w="0" w:type="auto"/>
+        <w:tblLook w:val="04A0" w:firstRow="1" w:lastRow="0" w:firstColumn="1" w:lastColumn="0" w:noHBand="0" w:noVBand="1"/>
+      </w:tblPr>
+      <w:tblGrid>
+        <w:gridCol w:w="2972"/>
+        <w:gridCol w:w="859"/>
+        <w:gridCol w:w="5231"/>
+      </w:tblGrid>
+      <w:tr>
+        <w:tc>
+          <w:tcPr>
+            <w:tcW w:w="2972" w:type="dxa"/>
+          </w:tcPr>
+          <w:p>
+            <w:r>
+              <w:t>Identifiant</w:t>
+            </w:r>
+          </w:p>
+        </w:tc>
+        <w:tc>
+          <w:tcPr>
+            <w:tcW w:w="6090" w:type="dxa"/>
+            <w:gridSpan w:val="2"/>
+          </w:tcPr>
+          <w:p>
+            <w:r>
+              <w:t>Scenario_Recent</w:t>
+            </w:r>
+          </w:p>
+        </w:tc>
+      </w:tr>
+      <w:tr>
+        <w:tc>
+          <w:tcPr>
+            <w:tcW w:w="2972" w:type="dxa"/>
+          </w:tcPr>
+          <w:p>
+            <w:r>
+              <w:t>En tant que</w:t>
+            </w:r>
+          </w:p>
+        </w:tc>
+        <w:tc>
+          <w:tcPr>
+            <w:tcW w:w="6090" w:type="dxa"/>
+            <w:gridSpan w:val="2"/>
+          </w:tcPr>
+          <w:p>
+            <w:r>
+              <w:t>Utilisateur</w:t>
+            </w:r>
+          </w:p>
+        </w:tc>
+      </w:tr>
+      <w:tr>
+        <w:tc>
+          <w:tcPr>
+            <w:tcW w:w="2972" w:type="dxa"/>
+          </w:tcPr>
+          <w:p>
+            <w:r>
+              <w:t>Je veux</w:t>
+            </w:r>
+          </w:p>
+        </w:tc>
+        <w:tc>
+          <w:tcPr>
+            <w:tcW w:w="6090" w:type="dxa"/>
+            <w:gridSpan w:val="2"/>
+          </w:tcPr>
+          <w:p>
+            <w:r>
+              <w:t>Afficher le résultat de mes ancienne</w:t>
+            </w:r>
+            <w:r>
+              <w:t>s</w:t>
+            </w:r>
+            <w:r>
+              <w:t xml:space="preserve"> recherche</w:t>
+            </w:r>
+            <w:r>
+              <w:t>s</w:t>
+            </w:r>
+          </w:p>
+        </w:tc>
+      </w:tr>
+      <w:tr>
+        <w:tc>
+          <w:tcPr>
+            <w:tcW w:w="2972" w:type="dxa"/>
+          </w:tcPr>
+          <w:p>
+            <w:r>
+              <w:t>Pour</w:t>
+            </w:r>
+          </w:p>
+        </w:tc>
+        <w:tc>
+          <w:tcPr>
+            <w:tcW w:w="6090" w:type="dxa"/>
+            <w:gridSpan w:val="2"/>
+          </w:tcPr>
+          <w:p>
+            <w:r>
+              <w:t xml:space="preserve">Ne pas à avoir faire encore </w:t>
+            </w:r>
+            <w:r>
+              <w:t>la recherche et gagner du temps</w:t>
+            </w:r>
+          </w:p>
+        </w:tc>
+      </w:tr>
+      <w:tr>
+        <w:tc>
+          <w:tcPr>
+            <w:tcW w:w="2972" w:type="dxa"/>
+          </w:tcPr>
+          <w:p>
+            <w:r>
+              <w:t>Charge estimée</w:t>
+            </w:r>
+          </w:p>
+        </w:tc>
+        <w:tc>
+          <w:tcPr>
+            <w:tcW w:w="6090" w:type="dxa"/>
+            <w:gridSpan w:val="2"/>
+          </w:tcPr>
+          <w:p>
+            <w:r>
+              <w:t>4</w:t>
+            </w:r>
+            <w:r>
+              <w:t>h </w:t>
+            </w:r>
+          </w:p>
+        </w:tc>
+      </w:tr>
+      <w:tr>
+        <w:tc>
+          <w:tcPr>
+            <w:tcW w:w="2972" w:type="dxa"/>
+          </w:tcPr>
+          <w:p>
+            <w:r>
+              <w:t>Priorité</w:t>
+            </w:r>
+          </w:p>
+        </w:tc>
+        <w:tc>
+          <w:tcPr>
+            <w:tcW w:w="6090" w:type="dxa"/>
+            <w:gridSpan w:val="2"/>
+          </w:tcPr>
+          <w:p>
+            <w:r>
+              <w:t>Should</w:t>
+            </w:r>
+          </w:p>
+        </w:tc>
+      </w:tr>
+      <w:tr>
+        <w:tc>
+          <w:tcPr>
+            <w:tcW w:w="2972" w:type="dxa"/>
+            <w:shd w:val="clear" w:color="auto" w:fill="D9D9D9" w:themeFill="background1" w:themeFillShade="D9"/>
+          </w:tcPr>
+          <w:p>
+            <w:r>
+              <w:t>Scénario</w:t>
+            </w:r>
+          </w:p>
+        </w:tc>
+        <w:tc>
+          <w:tcPr>
+            <w:tcW w:w="859" w:type="dxa"/>
+            <w:shd w:val="clear" w:color="auto" w:fill="D9D9D9" w:themeFill="background1" w:themeFillShade="D9"/>
+          </w:tcPr>
+          <w:p>
+            <w:r>
+              <w:t xml:space="preserve">Étapes </w:t>
+            </w:r>
+          </w:p>
+        </w:tc>
+        <w:tc>
+          <w:tcPr>
+            <w:tcW w:w="5231" w:type="dxa"/>
+            <w:shd w:val="clear" w:color="auto" w:fill="D9D9D9" w:themeFill="background1" w:themeFillShade="D9"/>
+          </w:tcPr>
+          <w:p>
+            <w:r>
+              <w:t>Description</w:t>
+            </w:r>
+          </w:p>
+        </w:tc>
+      </w:tr>
+      <w:tr>
+        <w:tc>
+          <w:tcPr>
+            <w:tcW w:w="2972" w:type="dxa"/>
+            <w:vMerge w:val="restart"/>
+          </w:tcPr>
+          <w:p>
+            <w:r>
+              <w:t>L’utilisateur reprend un fichier déjà chercher.</w:t>
+            </w:r>
+          </w:p>
+          <w:p/>
+          <w:p>
+            <w:r>
+              <w:t>U : Utilisateur</w:t>
+            </w:r>
+          </w:p>
+          <w:p>
+            <w:r>
+              <w:t xml:space="preserve">S : Système </w:t>
+            </w:r>
+          </w:p>
+        </w:tc>
+        <w:tc>
+          <w:tcPr>
+            <w:tcW w:w="859" w:type="dxa"/>
+          </w:tcPr>
+          <w:p>
+            <w:pPr>
+              <w:jc w:val="center"/>
+            </w:pPr>
+            <w:r>
+              <w:t>1</w:t>
+            </w:r>
+          </w:p>
+        </w:tc>
+        <w:tc>
+          <w:tcPr>
+            <w:tcW w:w="5231" w:type="dxa"/>
+          </w:tcPr>
+          <w:p>
+            <w:r>
+              <w:t xml:space="preserve">U : </w:t>
+            </w:r>
+            <w:r>
+              <w:t>Clique sur l’onglet « Recent »</w:t>
+            </w:r>
+          </w:p>
+        </w:tc>
+      </w:tr>
+      <w:tr>
+        <w:tc>
+          <w:tcPr>
+            <w:tcW w:w="2972" w:type="dxa"/>
+            <w:vMerge/>
+          </w:tcPr>
+          <w:p/>
+        </w:tc>
+        <w:tc>
+          <w:tcPr>
+            <w:tcW w:w="859" w:type="dxa"/>
+          </w:tcPr>
+          <w:p>
+            <w:pPr>
+              <w:jc w:val="center"/>
+            </w:pPr>
+            <w:r>
+              <w:t>2</w:t>
+            </w:r>
+          </w:p>
+        </w:tc>
+        <w:tc>
+          <w:tcPr>
+            <w:tcW w:w="5231" w:type="dxa"/>
+          </w:tcPr>
+          <w:p>
+            <w:r>
+              <w:t xml:space="preserve">S : </w:t>
+            </w:r>
+            <w:r>
+              <w:t>Affiche dans l’ordre chronologique les anciens résultat de recherche</w:t>
+            </w:r>
+          </w:p>
+        </w:tc>
+      </w:tr>
+      <w:tr>
+        <w:tc>
+          <w:tcPr>
+            <w:tcW w:w="2972" w:type="dxa"/>
+          </w:tcPr>
+          <w:p>
+            <w:r>
+              <w:t>Extensions</w:t>
+            </w:r>
+          </w:p>
+        </w:tc>
+        <w:tc>
+          <w:tcPr>
+            <w:tcW w:w="859" w:type="dxa"/>
+          </w:tcPr>
+          <w:p>
+            <w:pPr>
+              <w:jc w:val="center"/>
+            </w:pPr>
+            <w:r>
+              <w:t>2a</w:t>
+            </w:r>
+          </w:p>
+        </w:tc>
+        <w:tc>
+          <w:tcPr>
+            <w:tcW w:w="5231" w:type="dxa"/>
+          </w:tcPr>
+          <w:p>
+            <w:pPr>
+              <w:rPr>
+                <w:i/>
+              </w:rPr>
+            </w:pPr>
+            <w:r>
+              <w:rPr>
+                <w:i/>
+              </w:rPr>
+              <w:t>Aucune recherche n’a été effectuée</w:t>
+            </w:r>
+          </w:p>
+          <w:p>
+            <w:r>
+              <w:t xml:space="preserve">S : </w:t>
+            </w:r>
+            <w:r>
+              <w:t xml:space="preserve">N’affiche rien </w:t>
+            </w:r>
+            <w:r>
+              <w:t xml:space="preserve"> </w:t>
+            </w:r>
+          </w:p>
         </w:tc>
       </w:tr>
     </w:tbl>
@@ -4672,7 +5986,7 @@
 </file>
 
 <file path=customXml/itemProps1.xml><?xml version="1.0" encoding="utf-8"?>
-<ds:datastoreItem xmlns:ds="http://schemas.openxmlformats.org/officeDocument/2006/customXml" ds:itemID="{B918D2BD-5402-44A9-B0EE-5B89FB87909E}">
+<ds:datastoreItem xmlns:ds="http://schemas.openxmlformats.org/officeDocument/2006/customXml" ds:itemID="{48CE4AF6-3489-466F-BB7D-419E0DFCBCC6}">
   <ds:schemaRefs>
     <ds:schemaRef ds:uri="http://schemas.openxmlformats.org/officeDocument/2006/bibliography"/>
   </ds:schemaRefs>

</xml_diff>

<commit_message>
Relecture et ajout de petites choses
Le text en rouge est à voir / modifier / discuter ensemble.
</commit_message>
<xml_diff>
--- a/DOC/CDC Philipe_Quentin.docx
+++ b/DOC/CDC Philipe_Quentin.docx
@@ -31,7 +31,19 @@
     </w:p>
     <w:p>
       <w:r>
-        <w:t>Nous sommes deux apprentis technicien (développement). Nous mettons à dispositions nos compétences dans le domaine de l’informatique afin de répondre à votre demande.</w:t>
+        <w:t>Nous sommes deux apprentis technicien</w:t>
+      </w:r>
+      <w:r>
+        <w:t xml:space="preserve"> </w:t>
+      </w:r>
+      <w:r>
+        <w:t>en spécialisation développement</w:t>
+      </w:r>
+      <w:r>
+        <w:t>.</w:t>
+      </w:r>
+      <w:r>
+        <w:t xml:space="preserve"> Nous mettons à dispositions nos compétences dans le domaine de l’informatique afin de répondre à votre demande.</w:t>
       </w:r>
     </w:p>
     <w:tbl>
@@ -55,11 +67,13 @@
             <w:pPr>
               <w:rPr>
                 <w:rFonts w:ascii="Segoe UI" w:hAnsi="Segoe UI" w:cs="Segoe UI"/>
+                <w:b/>
               </w:rPr>
             </w:pPr>
             <w:r>
               <w:rPr>
                 <w:rFonts w:ascii="Segoe UI" w:hAnsi="Segoe UI" w:cs="Segoe UI"/>
+                <w:b/>
               </w:rPr>
               <w:t>Lieu de travail</w:t>
             </w:r>
@@ -69,183 +83,6 @@
           <w:tcPr>
             <w:tcW w:w="6515" w:type="dxa"/>
             <w:gridSpan w:val="2"/>
-          </w:tcPr>
-          <w:p>
-            <w:pPr>
-              <w:rPr>
-                <w:rFonts w:ascii="Segoe UI" w:hAnsi="Segoe UI" w:cs="Segoe UI"/>
-              </w:rPr>
-            </w:pPr>
-            <w:r>
-              <w:rPr>
-                <w:rFonts w:ascii="Segoe UI" w:hAnsi="Segoe UI" w:cs="Segoe UI"/>
-              </w:rPr>
-              <w:t>CPNV</w:t>
-            </w:r>
-          </w:p>
-        </w:tc>
-      </w:tr>
-      <w:tr>
-        <w:tc>
-          <w:tcPr>
-            <w:tcW w:w="2552" w:type="dxa"/>
-            <w:vMerge w:val="restart"/>
-          </w:tcPr>
-          <w:p>
-            <w:pPr>
-              <w:rPr>
-                <w:rFonts w:ascii="Segoe UI" w:hAnsi="Segoe UI" w:cs="Segoe UI"/>
-              </w:rPr>
-            </w:pPr>
-            <w:r>
-              <w:rPr>
-                <w:rFonts w:ascii="Segoe UI" w:hAnsi="Segoe UI" w:cs="Segoe UI"/>
-              </w:rPr>
-              <w:t xml:space="preserve">Chef de projet 1 </w:t>
-            </w:r>
-          </w:p>
-        </w:tc>
-        <w:tc>
-          <w:tcPr>
-            <w:tcW w:w="3827" w:type="dxa"/>
-          </w:tcPr>
-          <w:p>
-            <w:pPr>
-              <w:rPr>
-                <w:rFonts w:ascii="Segoe UI" w:hAnsi="Segoe UI" w:cs="Segoe UI"/>
-              </w:rPr>
-            </w:pPr>
-            <w:r>
-              <w:rPr>
-                <w:rFonts w:ascii="Segoe UI" w:hAnsi="Segoe UI" w:cs="Segoe UI"/>
-              </w:rPr>
-              <w:t xml:space="preserve">Nom : </w:t>
-            </w:r>
-            <w:r>
-              <w:rPr>
-                <w:rFonts w:ascii="Segoe UI" w:hAnsi="Segoe UI" w:cs="Segoe UI"/>
-              </w:rPr>
-              <w:t>Baumann</w:t>
-            </w:r>
-          </w:p>
-        </w:tc>
-        <w:tc>
-          <w:tcPr>
-            <w:tcW w:w="2688" w:type="dxa"/>
-          </w:tcPr>
-          <w:p>
-            <w:pPr>
-              <w:rPr>
-                <w:rFonts w:ascii="Segoe UI" w:hAnsi="Segoe UI" w:cs="Segoe UI"/>
-              </w:rPr>
-            </w:pPr>
-            <w:r>
-              <w:rPr>
-                <w:rFonts w:ascii="Segoe UI" w:hAnsi="Segoe UI" w:cs="Segoe UI"/>
-              </w:rPr>
-              <w:t>Prénom :</w:t>
-            </w:r>
-            <w:r>
-              <w:rPr>
-                <w:rFonts w:ascii="Segoe UI" w:hAnsi="Segoe UI" w:cs="Segoe UI"/>
-              </w:rPr>
-              <w:t xml:space="preserve"> Philippe</w:t>
-            </w:r>
-          </w:p>
-        </w:tc>
-      </w:tr>
-      <w:tr>
-        <w:tc>
-          <w:tcPr>
-            <w:tcW w:w="2552" w:type="dxa"/>
-            <w:vMerge/>
-          </w:tcPr>
-          <w:p>
-            <w:pPr>
-              <w:rPr>
-                <w:rFonts w:ascii="Segoe UI" w:hAnsi="Segoe UI" w:cs="Segoe UI"/>
-              </w:rPr>
-            </w:pPr>
-          </w:p>
-        </w:tc>
-        <w:tc>
-          <w:tcPr>
-            <w:tcW w:w="3827" w:type="dxa"/>
-          </w:tcPr>
-          <w:p>
-            <w:pPr>
-              <w:rPr>
-                <w:rFonts w:ascii="Segoe UI" w:hAnsi="Segoe UI" w:cs="Segoe UI"/>
-              </w:rPr>
-            </w:pPr>
-            <w:r>
-              <w:rPr>
-                <w:rFonts w:ascii="Segoe UI" w:hAnsi="Segoe UI" w:cs="Segoe UI"/>
-              </w:rPr>
-              <w:t>Email :</w:t>
-            </w:r>
-            <w:r>
-              <w:rPr>
-                <w:rFonts w:ascii="Segoe UI" w:hAnsi="Segoe UI" w:cs="Segoe UI"/>
-              </w:rPr>
-              <w:t xml:space="preserve"> </w:t>
-            </w:r>
-            <w:r>
-              <w:rPr>
-                <w:rFonts w:ascii="Segoe UI" w:hAnsi="Segoe UI" w:cs="Segoe UI"/>
-              </w:rPr>
-              <w:t>philippe.baumann@cpnv.ch</w:t>
-            </w:r>
-          </w:p>
-        </w:tc>
-        <w:tc>
-          <w:tcPr>
-            <w:tcW w:w="2688" w:type="dxa"/>
-          </w:tcPr>
-          <w:p>
-            <w:pPr>
-              <w:rPr>
-                <w:rFonts w:ascii="Segoe UI" w:hAnsi="Segoe UI" w:cs="Segoe UI"/>
-              </w:rPr>
-            </w:pPr>
-            <w:r>
-              <w:rPr>
-                <w:rFonts w:ascii="Segoe UI" w:hAnsi="Segoe UI" w:cs="Segoe UI"/>
-              </w:rPr>
-              <w:t>Tél :</w:t>
-            </w:r>
-            <w:r>
-              <w:rPr>
-                <w:rFonts w:ascii="Segoe UI" w:hAnsi="Segoe UI" w:cs="Segoe UI"/>
-              </w:rPr>
-              <w:t xml:space="preserve"> 079 922 08 36</w:t>
-            </w:r>
-          </w:p>
-        </w:tc>
-      </w:tr>
-      <w:tr>
-        <w:tc>
-          <w:tcPr>
-            <w:tcW w:w="2552" w:type="dxa"/>
-            <w:vMerge w:val="restart"/>
-          </w:tcPr>
-          <w:p>
-            <w:pPr>
-              <w:rPr>
-                <w:rFonts w:ascii="Segoe UI" w:hAnsi="Segoe UI" w:cs="Segoe UI"/>
-              </w:rPr>
-            </w:pPr>
-            <w:r>
-              <w:rPr>
-                <w:rFonts w:ascii="Segoe UI" w:hAnsi="Segoe UI" w:cs="Segoe UI"/>
-              </w:rPr>
-              <w:t>Chef de projet 2</w:t>
-            </w:r>
-          </w:p>
-        </w:tc>
-        <w:tc>
-          <w:tcPr>
-            <w:tcW w:w="3827" w:type="dxa"/>
           </w:tcPr>
           <w:p>
             <w:pPr>
@@ -257,20 +94,38 @@
             <w:r>
               <w:rPr>
                 <w:rFonts w:ascii="Segoe UI" w:hAnsi="Segoe UI" w:cs="Segoe UI"/>
+                <w:b/>
               </w:rPr>
-              <w:t xml:space="preserve">Nom : </w:t>
-            </w:r>
-            <w:r>
+              <w:t>CPNV</w:t>
+            </w:r>
+          </w:p>
+        </w:tc>
+      </w:tr>
+      <w:tr>
+        <w:tc>
+          <w:tcPr>
+            <w:tcW w:w="2552" w:type="dxa"/>
+            <w:vMerge w:val="restart"/>
+          </w:tcPr>
+          <w:p>
+            <w:pPr>
               <w:rPr>
                 <w:rFonts w:ascii="Segoe UI" w:hAnsi="Segoe UI" w:cs="Segoe UI"/>
+                <w:b/>
               </w:rPr>
-              <w:t>Rossier</w:t>
-            </w:r>
-          </w:p>
-        </w:tc>
-        <w:tc>
-          <w:tcPr>
-            <w:tcW w:w="2688" w:type="dxa"/>
+            </w:pPr>
+            <w:r>
+              <w:rPr>
+                <w:rFonts w:ascii="Segoe UI" w:hAnsi="Segoe UI" w:cs="Segoe UI"/>
+                <w:b/>
+              </w:rPr>
+              <w:t xml:space="preserve">Chef de projet 1 </w:t>
+            </w:r>
+          </w:p>
+        </w:tc>
+        <w:tc>
+          <w:tcPr>
+            <w:tcW w:w="3827" w:type="dxa"/>
           </w:tcPr>
           <w:p>
             <w:pPr>
@@ -282,22 +137,19 @@
               <w:rPr>
                 <w:rFonts w:ascii="Segoe UI" w:hAnsi="Segoe UI" w:cs="Segoe UI"/>
               </w:rPr>
-              <w:t>Prénom :</w:t>
+              <w:t xml:space="preserve">Nom : </w:t>
             </w:r>
             <w:r>
               <w:rPr>
                 <w:rFonts w:ascii="Segoe UI" w:hAnsi="Segoe UI" w:cs="Segoe UI"/>
               </w:rPr>
-              <w:t xml:space="preserve"> Quentin</w:t>
-            </w:r>
-          </w:p>
-        </w:tc>
-      </w:tr>
-      <w:tr>
-        <w:tc>
-          <w:tcPr>
-            <w:tcW w:w="2552" w:type="dxa"/>
-            <w:vMerge/>
+              <w:t>Baumann</w:t>
+            </w:r>
+          </w:p>
+        </w:tc>
+        <w:tc>
+          <w:tcPr>
+            <w:tcW w:w="2688" w:type="dxa"/>
           </w:tcPr>
           <w:p>
             <w:pPr>
@@ -305,11 +157,26 @@
                 <w:rFonts w:ascii="Segoe UI" w:hAnsi="Segoe UI" w:cs="Segoe UI"/>
               </w:rPr>
             </w:pPr>
-          </w:p>
-        </w:tc>
-        <w:tc>
-          <w:tcPr>
-            <w:tcW w:w="3827" w:type="dxa"/>
+            <w:r>
+              <w:rPr>
+                <w:rFonts w:ascii="Segoe UI" w:hAnsi="Segoe UI" w:cs="Segoe UI"/>
+              </w:rPr>
+              <w:t>Prénom :</w:t>
+            </w:r>
+            <w:r>
+              <w:rPr>
+                <w:rFonts w:ascii="Segoe UI" w:hAnsi="Segoe UI" w:cs="Segoe UI"/>
+              </w:rPr>
+              <w:t xml:space="preserve"> Philippe</w:t>
+            </w:r>
+          </w:p>
+        </w:tc>
+      </w:tr>
+      <w:tr>
+        <w:tc>
+          <w:tcPr>
+            <w:tcW w:w="2552" w:type="dxa"/>
+            <w:vMerge/>
           </w:tcPr>
           <w:p>
             <w:pPr>
@@ -317,23 +184,11 @@
                 <w:rFonts w:ascii="Segoe UI" w:hAnsi="Segoe UI" w:cs="Segoe UI"/>
               </w:rPr>
             </w:pPr>
-            <w:r>
-              <w:rPr>
-                <w:rFonts w:ascii="Segoe UI" w:hAnsi="Segoe UI" w:cs="Segoe UI"/>
-              </w:rPr>
-              <w:t xml:space="preserve">Email : </w:t>
-            </w:r>
-            <w:r>
-              <w:rPr>
-                <w:rFonts w:ascii="Segoe UI" w:hAnsi="Segoe UI" w:cs="Segoe UI"/>
-              </w:rPr>
-              <w:t>Quentin.ROSSIER@cpnv.ch</w:t>
-            </w:r>
-          </w:p>
-        </w:tc>
-        <w:tc>
-          <w:tcPr>
-            <w:tcW w:w="2688" w:type="dxa"/>
+          </w:p>
+        </w:tc>
+        <w:tc>
+          <w:tcPr>
+            <w:tcW w:w="3827" w:type="dxa"/>
           </w:tcPr>
           <w:p>
             <w:pPr>
@@ -345,21 +200,25 @@
               <w:rPr>
                 <w:rFonts w:ascii="Segoe UI" w:hAnsi="Segoe UI" w:cs="Segoe UI"/>
               </w:rPr>
-              <w:t>Tél :</w:t>
+              <w:t>Email :</w:t>
             </w:r>
             <w:r>
               <w:rPr>
                 <w:rFonts w:ascii="Segoe UI" w:hAnsi="Segoe UI" w:cs="Segoe UI"/>
               </w:rPr>
-              <w:t xml:space="preserve"> 079 860 95 90</w:t>
-            </w:r>
-          </w:p>
-        </w:tc>
-      </w:tr>
-      <w:tr>
-        <w:tc>
-          <w:tcPr>
-            <w:tcW w:w="2552" w:type="dxa"/>
+              <w:t xml:space="preserve"> </w:t>
+            </w:r>
+            <w:r>
+              <w:rPr>
+                <w:rFonts w:ascii="Segoe UI" w:hAnsi="Segoe UI" w:cs="Segoe UI"/>
+              </w:rPr>
+              <w:t>philippe.baumann@cpnv.ch</w:t>
+            </w:r>
+          </w:p>
+        </w:tc>
+        <w:tc>
+          <w:tcPr>
+            <w:tcW w:w="2688" w:type="dxa"/>
           </w:tcPr>
           <w:p>
             <w:pPr>
@@ -371,14 +230,67 @@
               <w:rPr>
                 <w:rFonts w:ascii="Segoe UI" w:hAnsi="Segoe UI" w:cs="Segoe UI"/>
               </w:rPr>
-              <w:t>Période de réalisation :</w:t>
-            </w:r>
-          </w:p>
-        </w:tc>
-        <w:tc>
-          <w:tcPr>
-            <w:tcW w:w="6515" w:type="dxa"/>
-            <w:gridSpan w:val="2"/>
+              <w:t>Tél :</w:t>
+            </w:r>
+            <w:r>
+              <w:rPr>
+                <w:rFonts w:ascii="Segoe UI" w:hAnsi="Segoe UI" w:cs="Segoe UI"/>
+              </w:rPr>
+              <w:t xml:space="preserve"> 079 922 08 36</w:t>
+            </w:r>
+          </w:p>
+        </w:tc>
+      </w:tr>
+      <w:tr>
+        <w:tc>
+          <w:tcPr>
+            <w:tcW w:w="2552" w:type="dxa"/>
+            <w:vMerge w:val="restart"/>
+          </w:tcPr>
+          <w:p>
+            <w:pPr>
+              <w:rPr>
+                <w:rFonts w:ascii="Segoe UI" w:hAnsi="Segoe UI" w:cs="Segoe UI"/>
+                <w:b/>
+              </w:rPr>
+            </w:pPr>
+            <w:r>
+              <w:rPr>
+                <w:rFonts w:ascii="Segoe UI" w:hAnsi="Segoe UI" w:cs="Segoe UI"/>
+                <w:b/>
+              </w:rPr>
+              <w:t>Chef de projet 2</w:t>
+            </w:r>
+          </w:p>
+        </w:tc>
+        <w:tc>
+          <w:tcPr>
+            <w:tcW w:w="3827" w:type="dxa"/>
+          </w:tcPr>
+          <w:p>
+            <w:pPr>
+              <w:rPr>
+                <w:rFonts w:ascii="Segoe UI" w:hAnsi="Segoe UI" w:cs="Segoe UI"/>
+                <w:b/>
+              </w:rPr>
+            </w:pPr>
+            <w:r>
+              <w:rPr>
+                <w:rFonts w:ascii="Segoe UI" w:hAnsi="Segoe UI" w:cs="Segoe UI"/>
+              </w:rPr>
+              <w:t xml:space="preserve">Nom : </w:t>
+            </w:r>
+            <w:r>
+              <w:rPr>
+                <w:rFonts w:ascii="Segoe UI" w:hAnsi="Segoe UI" w:cs="Segoe UI"/>
+              </w:rPr>
+              <w:t>Rossier</w:t>
+            </w:r>
+          </w:p>
+        </w:tc>
+        <w:tc>
+          <w:tcPr>
+            <w:tcW w:w="2688" w:type="dxa"/>
           </w:tcPr>
           <w:p>
             <w:pPr>
@@ -390,6 +302,261 @@
               <w:rPr>
                 <w:rFonts w:ascii="Segoe UI" w:hAnsi="Segoe UI" w:cs="Segoe UI"/>
               </w:rPr>
+              <w:t>Prénom :</w:t>
+            </w:r>
+            <w:r>
+              <w:rPr>
+                <w:rFonts w:ascii="Segoe UI" w:hAnsi="Segoe UI" w:cs="Segoe UI"/>
+              </w:rPr>
+              <w:t xml:space="preserve"> Quentin</w:t>
+            </w:r>
+          </w:p>
+        </w:tc>
+      </w:tr>
+      <w:tr>
+        <w:tc>
+          <w:tcPr>
+            <w:tcW w:w="2552" w:type="dxa"/>
+            <w:vMerge/>
+          </w:tcPr>
+          <w:p>
+            <w:pPr>
+              <w:rPr>
+                <w:rFonts w:ascii="Segoe UI" w:hAnsi="Segoe UI" w:cs="Segoe UI"/>
+              </w:rPr>
+            </w:pPr>
+          </w:p>
+        </w:tc>
+        <w:tc>
+          <w:tcPr>
+            <w:tcW w:w="3827" w:type="dxa"/>
+          </w:tcPr>
+          <w:p>
+            <w:pPr>
+              <w:rPr>
+                <w:rFonts w:ascii="Segoe UI" w:hAnsi="Segoe UI" w:cs="Segoe UI"/>
+              </w:rPr>
+            </w:pPr>
+            <w:r>
+              <w:rPr>
+                <w:rFonts w:ascii="Segoe UI" w:hAnsi="Segoe UI" w:cs="Segoe UI"/>
+              </w:rPr>
+              <w:t xml:space="preserve">Email : </w:t>
+            </w:r>
+            <w:r>
+              <w:rPr>
+                <w:rFonts w:ascii="Segoe UI" w:hAnsi="Segoe UI" w:cs="Segoe UI"/>
+              </w:rPr>
+              <w:t>Quentin.ROSSIER@cpnv.ch</w:t>
+            </w:r>
+          </w:p>
+        </w:tc>
+        <w:tc>
+          <w:tcPr>
+            <w:tcW w:w="2688" w:type="dxa"/>
+          </w:tcPr>
+          <w:p>
+            <w:pPr>
+              <w:rPr>
+                <w:rFonts w:ascii="Segoe UI" w:hAnsi="Segoe UI" w:cs="Segoe UI"/>
+              </w:rPr>
+            </w:pPr>
+            <w:r>
+              <w:rPr>
+                <w:rFonts w:ascii="Segoe UI" w:hAnsi="Segoe UI" w:cs="Segoe UI"/>
+              </w:rPr>
+              <w:t>Tél :</w:t>
+            </w:r>
+            <w:r>
+              <w:rPr>
+                <w:rFonts w:ascii="Segoe UI" w:hAnsi="Segoe UI" w:cs="Segoe UI"/>
+              </w:rPr>
+              <w:t xml:space="preserve"> 079 860 95 90</w:t>
+            </w:r>
+          </w:p>
+        </w:tc>
+      </w:tr>
+      <w:tr>
+        <w:tc>
+          <w:tcPr>
+            <w:tcW w:w="2552" w:type="dxa"/>
+            <w:vMerge w:val="restart"/>
+          </w:tcPr>
+          <w:p>
+            <w:pPr>
+              <w:rPr>
+                <w:rFonts w:ascii="Segoe UI" w:hAnsi="Segoe UI" w:cs="Segoe UI"/>
+                <w:b/>
+              </w:rPr>
+            </w:pPr>
+            <w:r>
+              <w:rPr>
+                <w:rFonts w:ascii="Segoe UI" w:hAnsi="Segoe UI" w:cs="Segoe UI"/>
+                <w:b/>
+              </w:rPr>
+              <w:t>Client</w:t>
+            </w:r>
+          </w:p>
+        </w:tc>
+        <w:tc>
+          <w:tcPr>
+            <w:tcW w:w="3827" w:type="dxa"/>
+          </w:tcPr>
+          <w:p>
+            <w:pPr>
+              <w:rPr>
+                <w:rFonts w:ascii="Segoe UI" w:hAnsi="Segoe UI" w:cs="Segoe UI"/>
+              </w:rPr>
+            </w:pPr>
+            <w:r>
+              <w:rPr>
+                <w:rFonts w:ascii="Segoe UI" w:hAnsi="Segoe UI" w:cs="Segoe UI"/>
+              </w:rPr>
+              <w:t xml:space="preserve">Nom : </w:t>
+            </w:r>
+            <w:r>
+              <w:rPr>
+                <w:rFonts w:ascii="Segoe UI" w:hAnsi="Segoe UI" w:cs="Segoe UI"/>
+              </w:rPr>
+              <w:t>Chevillat</w:t>
+            </w:r>
+          </w:p>
+        </w:tc>
+        <w:tc>
+          <w:tcPr>
+            <w:tcW w:w="2688" w:type="dxa"/>
+          </w:tcPr>
+          <w:p>
+            <w:pPr>
+              <w:rPr>
+                <w:rFonts w:ascii="Segoe UI" w:hAnsi="Segoe UI" w:cs="Segoe UI"/>
+              </w:rPr>
+            </w:pPr>
+            <w:r>
+              <w:rPr>
+                <w:rFonts w:ascii="Segoe UI" w:hAnsi="Segoe UI" w:cs="Segoe UI"/>
+              </w:rPr>
+              <w:t>Prénom :</w:t>
+            </w:r>
+            <w:r>
+              <w:rPr>
+                <w:rFonts w:ascii="Segoe UI" w:hAnsi="Segoe UI" w:cs="Segoe UI"/>
+              </w:rPr>
+              <w:t xml:space="preserve"> Jerome</w:t>
+            </w:r>
+          </w:p>
+        </w:tc>
+      </w:tr>
+      <w:tr>
+        <w:tc>
+          <w:tcPr>
+            <w:tcW w:w="2552" w:type="dxa"/>
+            <w:vMerge/>
+          </w:tcPr>
+          <w:p>
+            <w:pPr>
+              <w:rPr>
+                <w:rFonts w:ascii="Segoe UI" w:hAnsi="Segoe UI" w:cs="Segoe UI"/>
+              </w:rPr>
+            </w:pPr>
+          </w:p>
+        </w:tc>
+        <w:tc>
+          <w:tcPr>
+            <w:tcW w:w="3827" w:type="dxa"/>
+          </w:tcPr>
+          <w:p>
+            <w:pPr>
+              <w:rPr>
+                <w:rFonts w:ascii="Segoe UI" w:hAnsi="Segoe UI" w:cs="Segoe UI"/>
+              </w:rPr>
+            </w:pPr>
+            <w:r>
+              <w:rPr>
+                <w:rFonts w:ascii="Segoe UI" w:hAnsi="Segoe UI" w:cs="Segoe UI"/>
+              </w:rPr>
+              <w:t>Email :</w:t>
+            </w:r>
+            <w:r>
+              <w:t xml:space="preserve"> </w:t>
+            </w:r>
+            <w:hyperlink r:id="rId8" w:history="1">
+              <w:r>
+                <w:rPr>
+                  <w:rFonts w:ascii="Segoe UI" w:hAnsi="Segoe UI" w:cs="Segoe UI"/>
+                </w:rPr>
+                <w:t>Jerome.CHEVILLAT@cpnv.ch</w:t>
+              </w:r>
+            </w:hyperlink>
+          </w:p>
+        </w:tc>
+        <w:tc>
+          <w:tcPr>
+            <w:tcW w:w="2688" w:type="dxa"/>
+          </w:tcPr>
+          <w:p>
+            <w:pPr>
+              <w:rPr>
+                <w:rFonts w:ascii="Segoe UI" w:hAnsi="Segoe UI" w:cs="Segoe UI"/>
+              </w:rPr>
+            </w:pPr>
+            <w:r>
+              <w:rPr>
+                <w:rFonts w:ascii="Segoe UI" w:hAnsi="Segoe UI" w:cs="Segoe UI"/>
+              </w:rPr>
+              <w:t>Tél :</w:t>
+            </w:r>
+            <w:r>
+              <w:rPr>
+                <w:rFonts w:ascii="Segoe UI" w:hAnsi="Segoe UI" w:cs="Segoe UI"/>
+              </w:rPr>
+              <w:t xml:space="preserve"> </w:t>
+            </w:r>
+            <w:r>
+              <w:rPr>
+                <w:rFonts w:ascii="Segoe UI" w:hAnsi="Segoe UI" w:cs="Segoe UI"/>
+              </w:rPr>
+              <w:t>024/55 + 76079</w:t>
+            </w:r>
+          </w:p>
+        </w:tc>
+      </w:tr>
+      <w:tr>
+        <w:tc>
+          <w:tcPr>
+            <w:tcW w:w="2552" w:type="dxa"/>
+          </w:tcPr>
+          <w:p>
+            <w:pPr>
+              <w:rPr>
+                <w:rFonts w:ascii="Segoe UI" w:hAnsi="Segoe UI" w:cs="Segoe UI"/>
+                <w:b/>
+              </w:rPr>
+            </w:pPr>
+            <w:r>
+              <w:rPr>
+                <w:rFonts w:ascii="Segoe UI" w:hAnsi="Segoe UI" w:cs="Segoe UI"/>
+                <w:b/>
+              </w:rPr>
+              <w:t>Période de réalisation </w:t>
+            </w:r>
+          </w:p>
+        </w:tc>
+        <w:tc>
+          <w:tcPr>
+            <w:tcW w:w="6515" w:type="dxa"/>
+            <w:gridSpan w:val="2"/>
+          </w:tcPr>
+          <w:p>
+            <w:pPr>
+              <w:rPr>
+                <w:rFonts w:ascii="Segoe UI" w:hAnsi="Segoe UI" w:cs="Segoe UI"/>
+              </w:rPr>
+            </w:pPr>
+            <w:r>
+              <w:rPr>
+                <w:rFonts w:ascii="Segoe UI" w:hAnsi="Segoe UI" w:cs="Segoe UI"/>
+              </w:rPr>
               <w:t>Du 31.08.2018  au 14.12.2018</w:t>
             </w:r>
           </w:p>
@@ -427,7 +594,12 @@
         <w:t>Le client n’arrive pas à retrouver facilement ses fic</w:t>
       </w:r>
       <w:r>
-        <w:t>hiers sur son poste de travail.</w:t>
+        <w:t>hiers su</w:t>
+      </w:r>
+      <w:bookmarkStart w:id="0" w:name="_GoBack"/>
+      <w:bookmarkEnd w:id="0"/>
+      <w:r>
+        <w:t>r son poste de travail.</w:t>
       </w:r>
       <w:r>
         <w:t xml:space="preserve"> </w:t>
@@ -932,14 +1104,6 @@
     </w:p>
     <w:p>
       <w:r>
-        <w:t>Fixez ici les limites que vous donnez à votre projet. Tous les clients sont-ils concernés ? Cela implique-t-il tous les collaborateurs</w:t>
-      </w:r>
-      <w:r>
-        <w:t xml:space="preserve"> ? Toutes les implantations ?</w:t>
-      </w:r>
-    </w:p>
-    <w:p>
-      <w:r>
         <w:t>Notre application ne sera pas testée sur une autre plateforme que Windows 10.  Seul notre client et ses collaborateurs sont concerné</w:t>
       </w:r>
       <w:r>
@@ -1016,7 +1180,19 @@
         <w:spacing w:after="0" w:line="240" w:lineRule="auto"/>
       </w:pPr>
       <w:r>
-        <w:t>À contrario, le nombre d’heures effectuées par les deux techniciens seront compatibilité pour la facture du client. À un tarif de 25.- l’heure</w:t>
+        <w:t xml:space="preserve">À contrario, le nombre d’heures effectuées par les deux techniciens seront </w:t>
+      </w:r>
+      <w:r>
+        <w:t>comptabilisé</w:t>
+      </w:r>
+      <w:r>
+        <w:t xml:space="preserve"> pour la facture du client. À un tarif de 25.- </w:t>
+      </w:r>
+      <w:r>
+        <w:t xml:space="preserve"> de </w:t>
+      </w:r>
+      <w:r>
+        <w:t>l’heure</w:t>
       </w:r>
       <w:r>
         <w:t>.</w:t>
@@ -1038,7 +1214,19 @@
         <w:spacing w:after="0" w:line="240" w:lineRule="auto"/>
       </w:pPr>
       <w:r>
-        <w:t>Notre horaire compte 13 semaines de travails ou nous allons travailler 4h30 par semaine. L’estimation des couts de la solution s’</w:t>
+        <w:t>Notre horair</w:t>
+      </w:r>
+      <w:r>
+        <w:t>e compte 13 semaines de travail</w:t>
+      </w:r>
+      <w:r>
+        <w:t xml:space="preserve"> ou nous allons </w:t>
+      </w:r>
+      <w:r>
+        <w:t>effectuer</w:t>
+      </w:r>
+      <w:r>
+        <w:t xml:space="preserve"> 4h30 par semaine. L’estimation des couts de la solution s’</w:t>
       </w:r>
       <w:r>
         <w:t>élèvera</w:t>
@@ -1049,8 +1237,6 @@
       <w:r>
         <w:t>.</w:t>
       </w:r>
-      <w:bookmarkStart w:id="0" w:name="_GoBack"/>
-      <w:bookmarkEnd w:id="0"/>
     </w:p>
     <w:p>
       <w:pPr>
@@ -1166,8 +1352,68 @@
       </w:r>
     </w:p>
     <w:p>
-      <w:r>
-        <w:t xml:space="preserve">Il nous faudra étudier le système de recherche de façon à être optimisé pour la recherche sur un grand nombre de fichiers, en plus de pouvoir choisir plusieurs tags. </w:t>
+      <w:pPr>
+        <w:rPr>
+          <w:color w:val="FF0000"/>
+        </w:rPr>
+      </w:pPr>
+      <w:r>
+        <w:t>Il nous faudra étudier le système de recherche de façon à être optimisé pour la recherche sur un grand nombre de fichiers,</w:t>
+      </w:r>
+      <w:r>
+        <w:rPr>
+          <w:color w:val="FF0000"/>
+        </w:rPr>
+        <w:t xml:space="preserve"> en plus de pouvoir choisir plusieurs tags. </w:t>
+      </w:r>
+    </w:p>
+    <w:p>
+      <w:pPr>
+        <w:rPr>
+          <w:color w:val="FF0000"/>
+        </w:rPr>
+      </w:pPr>
+      <w:r>
+        <w:rPr>
+          <w:color w:val="FF0000"/>
+        </w:rPr>
+        <w:br/>
+      </w:r>
+      <w:r>
+        <w:rPr>
+          <w:color w:val="000000" w:themeColor="text1"/>
+        </w:rPr>
+        <w:t>Ainsi qu’</w:t>
+      </w:r>
+      <w:r>
+        <w:rPr>
+          <w:color w:val="000000" w:themeColor="text1"/>
+        </w:rPr>
+        <w:t>une</w:t>
+      </w:r>
+      <w:r>
+        <w:rPr>
+          <w:color w:val="000000" w:themeColor="text1"/>
+        </w:rPr>
+        <w:t xml:space="preserve"> étude sur la recherche à l’intérieur de</w:t>
+      </w:r>
+      <w:r>
+        <w:rPr>
+          <w:color w:val="000000" w:themeColor="text1"/>
+        </w:rPr>
+        <w:t>s fichiers</w:t>
+      </w:r>
+      <w:r>
+        <w:rPr>
+          <w:color w:val="000000" w:themeColor="text1"/>
+        </w:rPr>
+        <w:t xml:space="preserve"> et cela</w:t>
+      </w:r>
+      <w:r>
+        <w:rPr>
+          <w:color w:val="000000" w:themeColor="text1"/>
+        </w:rPr>
+        <w:t xml:space="preserve"> de manière optimisée.</w:t>
       </w:r>
     </w:p>
     <w:p>
@@ -1216,6 +1462,15 @@
         </w:rPr>
         <w:t xml:space="preserve">Les deux développeurs travailleront à temps plein sur le projet. Ils se répartirons leurs tâches en fonction de leurs domaines de compétence et de leurs aisances. </w:t>
       </w:r>
+    </w:p>
+    <w:p>
+      <w:pPr>
+        <w:pStyle w:val="Default"/>
+        <w:rPr>
+          <w:sz w:val="22"/>
+          <w:szCs w:val="22"/>
+        </w:rPr>
+      </w:pPr>
     </w:p>
     <w:p>
       <w:pPr>
@@ -1977,10 +2232,7 @@
           </w:tcPr>
           <w:p>
             <w:r>
-              <w:t xml:space="preserve">U : </w:t>
-            </w:r>
-            <w:r>
-              <w:t xml:space="preserve">Clique sur la liste déroulante </w:t>
+              <w:t xml:space="preserve">U : Clique sur la liste déroulante </w:t>
             </w:r>
           </w:p>
         </w:tc>
@@ -2012,10 +2264,7 @@
           </w:tcPr>
           <w:p>
             <w:r>
-              <w:t>S :</w:t>
-            </w:r>
-            <w:r>
-              <w:t xml:space="preserve"> Affiche plusieurs choix de disques et l’option « parcourir »</w:t>
+              <w:t>S : Affiche plusieurs choix de disques et l’option « parcourir »</w:t>
             </w:r>
           </w:p>
         </w:tc>
@@ -2082,10 +2331,7 @@
           </w:tcPr>
           <w:p>
             <w:r>
-              <w:t>S : Ouvre l’exp</w:t>
-            </w:r>
-            <w:r>
-              <w:t>lorateur Windows au dernier emplacement choisis sur l’application</w:t>
+              <w:t>S : Ouvre l’explorateur Windows au dernier emplacement choisis sur l’application</w:t>
             </w:r>
           </w:p>
         </w:tc>
@@ -2182,6 +2428,83 @@
           <w:p>
             <w:r>
               <w:t>S : Retourne sur l’application et affiche la liste des fichiers dans le dossier</w:t>
+            </w:r>
+          </w:p>
+        </w:tc>
+      </w:tr>
+      <w:tr>
+        <w:tc>
+          <w:tcPr>
+            <w:tcW w:w="2972" w:type="dxa"/>
+            <w:vMerge w:val="restart"/>
+          </w:tcPr>
+          <w:p>
+            <w:r>
+              <w:t>Extensions</w:t>
+            </w:r>
+          </w:p>
+        </w:tc>
+        <w:tc>
+          <w:tcPr>
+            <w:tcW w:w="859" w:type="dxa"/>
+          </w:tcPr>
+          <w:p>
+            <w:pPr>
+              <w:jc w:val="center"/>
+            </w:pPr>
+            <w:r>
+              <w:t>3a</w:t>
+            </w:r>
+          </w:p>
+        </w:tc>
+        <w:tc>
+          <w:tcPr>
+            <w:tcW w:w="5231" w:type="dxa"/>
+          </w:tcPr>
+          <w:p>
+            <w:r>
+              <w:rPr>
+                <w:i/>
+              </w:rPr>
+              <w:t>Choix dans la liste déroulante</w:t>
+            </w:r>
+            <w:r>
+              <w:br/>
+            </w:r>
+            <w:r>
+              <w:t>U : Clique sur un choix de la liste déroulante </w:t>
+            </w:r>
+          </w:p>
+        </w:tc>
+      </w:tr>
+      <w:tr>
+        <w:tc>
+          <w:tcPr>
+            <w:tcW w:w="2972" w:type="dxa"/>
+            <w:vMerge/>
+          </w:tcPr>
+          <w:p/>
+        </w:tc>
+        <w:tc>
+          <w:tcPr>
+            <w:tcW w:w="859" w:type="dxa"/>
+          </w:tcPr>
+          <w:p>
+            <w:pPr>
+              <w:jc w:val="center"/>
+            </w:pPr>
+            <w:r>
+              <w:t>4a</w:t>
+            </w:r>
+          </w:p>
+        </w:tc>
+        <w:tc>
+          <w:tcPr>
+            <w:tcW w:w="5231" w:type="dxa"/>
+          </w:tcPr>
+          <w:p>
+            <w:r>
+              <w:t>S : Affiche la liste des fichiers dans le dossier choisis</w:t>
             </w:r>
           </w:p>
         </w:tc>
@@ -2207,6 +2530,7 @@
           </w:tcPr>
           <w:p>
             <w:r>
+              <w:lastRenderedPageBreak/>
               <w:t>Identifiant</w:t>
             </w:r>
           </w:p>
@@ -2267,7 +2591,7 @@
           </w:tcPr>
           <w:p>
             <w:r>
-              <w:t>Ouvrir un fichier trouvé dans l’explorateur Windows</w:t>
+              <w:t>Ouvrir un fichier dans l’explorateur Windows</w:t>
             </w:r>
           </w:p>
         </w:tc>
@@ -2279,7 +2603,6 @@
           </w:tcPr>
           <w:p>
             <w:r>
-              <w:lastRenderedPageBreak/>
               <w:t>Pour</w:t>
             </w:r>
           </w:p>
@@ -2452,10 +2775,7 @@
               <w:t>recherché</w:t>
             </w:r>
             <w:r>
-              <w:t xml:space="preserve"> </w:t>
-            </w:r>
-            <w:r>
-              <w:t>ou récent</w:t>
+              <w:t xml:space="preserve"> ou récent</w:t>
             </w:r>
           </w:p>
         </w:tc>
@@ -2657,7 +2977,7 @@
           </w:tcPr>
           <w:p>
             <w:r>
-              <w:t xml:space="preserve">Ouvrir un fichier trouvé </w:t>
+              <w:t xml:space="preserve">Ouvrir un fichier </w:t>
             </w:r>
             <w:r>
               <w:t>avec l’application par défaut</w:t>
@@ -2706,7 +3026,7 @@
           </w:tcPr>
           <w:p>
             <w:r>
-              <w:t>3</w:t>
+              <w:t>4</w:t>
             </w:r>
             <w:r>
               <w:t>h </w:t>
@@ -3322,33 +3642,6 @@
         </w:tc>
       </w:tr>
     </w:tbl>
-    <w:p/>
-    <w:p>
-      <w:pPr>
-        <w:rPr>
-          <w:i/>
-        </w:rPr>
-      </w:pPr>
-      <w:r>
-        <w:rPr>
-          <w:i/>
-        </w:rPr>
-        <w:t>Tableau qui décrit TOUT les scénarios</w:t>
-      </w:r>
-    </w:p>
-    <w:p>
-      <w:pPr>
-        <w:rPr>
-          <w:i/>
-        </w:rPr>
-      </w:pPr>
-      <w:r>
-        <w:rPr>
-          <w:i/>
-        </w:rPr>
-        <w:t xml:space="preserve">Après avoir noté toutes les charges estimées en Heure, on peut les calculés et faire une estimation des couts du projet. En fonction du nombre d’heure et du prix par heure. En précisant que cela est approximatif et à titre indicatif. </w:t>
-      </w:r>
-    </w:p>
     <w:p>
       <w:pPr>
         <w:pStyle w:val="Titre2"/>
@@ -3427,7 +3720,7 @@
             <o:lock v:ext="edit" aspectratio="t"/>
           </v:shapetype>
           <v:shape id="_x0000_i1025" type="#_x0000_t75" style="width:452.95pt;height:249.3pt">
-            <v:imagedata r:id="rId8" o:title="search"/>
+            <v:imagedata r:id="rId9" o:title="search"/>
           </v:shape>
         </w:pict>
       </w:r>
@@ -3501,7 +3794,7 @@
                     </pic:cNvPicPr>
                   </pic:nvPicPr>
                   <pic:blipFill>
-                    <a:blip r:embed="rId9" cstate="print">
+                    <a:blip r:embed="rId10" cstate="print">
                       <a:extLst>
                         <a:ext uri="{28A0092B-C50C-407E-A947-70E740481C1C}">
                           <a14:useLocalDpi xmlns:a14="http://schemas.microsoft.com/office/drawing/2010/main" val="0"/>
@@ -3606,7 +3899,25 @@
         <w:t xml:space="preserve"> Windows 10</w:t>
       </w:r>
       <w:r>
-        <w:t>. Aucun test sur d’autre plateforme ne seront effectué.</w:t>
+        <w:t>. Aucun test sur d’autre</w:t>
+      </w:r>
+      <w:r>
+        <w:t>s</w:t>
+      </w:r>
+      <w:r>
+        <w:t xml:space="preserve"> plateforme</w:t>
+      </w:r>
+      <w:r>
+        <w:t>s</w:t>
+      </w:r>
+      <w:r>
+        <w:t xml:space="preserve"> ne seront effectué</w:t>
+      </w:r>
+      <w:r>
+        <w:t>s</w:t>
+      </w:r>
+      <w:r>
+        <w:t>.</w:t>
       </w:r>
     </w:p>
     <w:sectPr>
@@ -5986,7 +6297,7 @@
 </file>
 
 <file path=customXml/itemProps1.xml><?xml version="1.0" encoding="utf-8"?>
-<ds:datastoreItem xmlns:ds="http://schemas.openxmlformats.org/officeDocument/2006/customXml" ds:itemID="{48CE4AF6-3489-466F-BB7D-419E0DFCBCC6}">
+<ds:datastoreItem xmlns:ds="http://schemas.openxmlformats.org/officeDocument/2006/customXml" ds:itemID="{1C887F4D-6DC3-483A-9BA8-74AB9021625B}">
   <ds:schemaRefs>
     <ds:schemaRef ds:uri="http://schemas.openxmlformats.org/officeDocument/2006/bibliography"/>
   </ds:schemaRefs>

</xml_diff>